<commit_message>
Dodana architektura systemu (schemat).
</commit_message>
<xml_diff>
--- a/Dokumentacja/Aplikacje internetowe i rozproszone.docx
+++ b/Dokumentacja/Aplikacje internetowe i rozproszone.docx
@@ -1,6 +1,6 @@
 
 <file path=word/document.xml><?xml version="1.0" encoding="utf-8"?>
-<w:document xmlns:ve="http://schemas.openxmlformats.org/markup-compatibility/2006" xmlns:o="urn:schemas-microsoft-com:office:office" xmlns:r="http://schemas.openxmlformats.org/officeDocument/2006/relationships" xmlns:m="http://schemas.openxmlformats.org/officeDocument/2006/math" xmlns:v="urn:schemas-microsoft-com:vml" xmlns:wp="http://schemas.openxmlformats.org/drawingml/2006/wordprocessingDrawing" xmlns:w10="urn:schemas-microsoft-com:office:word" xmlns:w="http://schemas.openxmlformats.org/wordprocessingml/2006/main" xmlns:wne="http://schemas.microsoft.com/office/word/2006/wordml">
+<w:document xmlns:wpc="http://schemas.microsoft.com/office/word/2010/wordprocessingCanvas" xmlns:mc="http://schemas.openxmlformats.org/markup-compatibility/2006" xmlns:o="urn:schemas-microsoft-com:office:office" xmlns:r="http://schemas.openxmlformats.org/officeDocument/2006/relationships" xmlns:m="http://schemas.openxmlformats.org/officeDocument/2006/math" xmlns:v="urn:schemas-microsoft-com:vml" xmlns:wp14="http://schemas.microsoft.com/office/word/2010/wordprocessingDrawing" xmlns:wp="http://schemas.openxmlformats.org/drawingml/2006/wordprocessingDrawing" xmlns:w10="urn:schemas-microsoft-com:office:word" xmlns:w="http://schemas.openxmlformats.org/wordprocessingml/2006/main" xmlns:w14="http://schemas.microsoft.com/office/word/2010/wordml" xmlns:w15="http://schemas.microsoft.com/office/word/2012/wordml" xmlns:wpg="http://schemas.microsoft.com/office/word/2010/wordprocessingGroup" xmlns:wpi="http://schemas.microsoft.com/office/word/2010/wordprocessingInk" xmlns:wne="http://schemas.microsoft.com/office/word/2006/wordml" xmlns:wps="http://schemas.microsoft.com/office/word/2010/wordprocessingShape" mc:Ignorable="w14 w15 wp14">
   <w:body>
     <w:p>
       <w:pPr>
@@ -112,16 +112,8 @@
         <w:rPr>
           <w:rFonts w:ascii="Times New Roman" w:hAnsi="Times New Roman" w:cs="Times New Roman"/>
         </w:rPr>
-        <w:t xml:space="preserve">Architektura </w:t>
-      </w:r>
-      <w:proofErr w:type="spellStart"/>
-      <w:r>
-        <w:rPr>
-          <w:rFonts w:ascii="Times New Roman" w:hAnsi="Times New Roman" w:cs="Times New Roman"/>
-        </w:rPr>
-        <w:t>backendu</w:t>
-      </w:r>
-      <w:proofErr w:type="spellEnd"/>
+        <w:t>Architektura backendu</w:t>
+      </w:r>
     </w:p>
     <w:p>
       <w:pPr>
@@ -139,16 +131,8 @@
         <w:rPr>
           <w:rFonts w:ascii="Times New Roman" w:hAnsi="Times New Roman" w:cs="Times New Roman"/>
         </w:rPr>
-        <w:t xml:space="preserve">Architektura </w:t>
-      </w:r>
-      <w:proofErr w:type="spellStart"/>
-      <w:r>
-        <w:rPr>
-          <w:rFonts w:ascii="Times New Roman" w:hAnsi="Times New Roman" w:cs="Times New Roman"/>
-        </w:rPr>
-        <w:t>frontendu</w:t>
-      </w:r>
-      <w:proofErr w:type="spellEnd"/>
+        <w:t>Architektura frontendu</w:t>
+      </w:r>
     </w:p>
     <w:p>
       <w:pPr>
@@ -371,14 +355,12 @@
           <w:lang w:eastAsia="pl-PL"/>
         </w:rPr>
       </w:pPr>
-      <w:proofErr w:type="spellStart"/>
       <w:r>
         <w:rPr>
           <w:rFonts w:ascii="Times New Roman" w:hAnsi="Times New Roman"/>
         </w:rPr>
         <w:t>Frontend</w:t>
       </w:r>
-      <w:proofErr w:type="spellEnd"/>
     </w:p>
     <w:p>
       <w:pPr>
@@ -394,14 +376,12 @@
           <w:lang w:eastAsia="pl-PL"/>
         </w:rPr>
       </w:pPr>
-      <w:proofErr w:type="spellStart"/>
       <w:r>
         <w:rPr>
           <w:rFonts w:ascii="Times New Roman" w:hAnsi="Times New Roman"/>
         </w:rPr>
         <w:t>Backend</w:t>
       </w:r>
-      <w:proofErr w:type="spellEnd"/>
     </w:p>
     <w:p>
       <w:pPr>
@@ -413,23 +393,21 @@
           <w:szCs w:val="22"/>
         </w:rPr>
       </w:pPr>
-      <w:proofErr w:type="spellStart"/>
       <w:r>
         <w:rPr>
           <w:rFonts w:ascii="Times New Roman" w:hAnsi="Times New Roman"/>
           <w:sz w:val="22"/>
           <w:szCs w:val="22"/>
         </w:rPr>
-        <w:t>Frontend</w:t>
-      </w:r>
-      <w:proofErr w:type="spellEnd"/>
+        <w:t xml:space="preserve">Frontend </w:t>
+      </w:r>
       <w:r>
         <w:rPr>
           <w:rFonts w:ascii="Times New Roman" w:hAnsi="Times New Roman"/>
           <w:sz w:val="22"/>
           <w:szCs w:val="22"/>
         </w:rPr>
-        <w:t xml:space="preserve"> </w:t>
+        <w:t>tworzą</w:t>
       </w:r>
       <w:r>
         <w:rPr>
@@ -437,7 +415,7 @@
           <w:sz w:val="22"/>
           <w:szCs w:val="22"/>
         </w:rPr>
-        <w:t>tworzą</w:t>
+        <w:t xml:space="preserve"> aplikacja internetowa</w:t>
       </w:r>
       <w:r>
         <w:rPr>
@@ -445,7 +423,7 @@
           <w:sz w:val="22"/>
           <w:szCs w:val="22"/>
         </w:rPr>
-        <w:t xml:space="preserve"> aplikacja internetowa</w:t>
+        <w:t xml:space="preserve"> oraz baza danych. </w:t>
       </w:r>
       <w:r>
         <w:rPr>
@@ -453,7 +431,7 @@
           <w:sz w:val="22"/>
           <w:szCs w:val="22"/>
         </w:rPr>
-        <w:t xml:space="preserve"> oraz baza danych. </w:t>
+        <w:t xml:space="preserve">Aplikacja </w:t>
       </w:r>
       <w:r>
         <w:rPr>
@@ -461,7 +439,7 @@
           <w:sz w:val="22"/>
           <w:szCs w:val="22"/>
         </w:rPr>
-        <w:t xml:space="preserve">Aplikacja </w:t>
+        <w:t>umożliwia użytkownikowi</w:t>
       </w:r>
       <w:r>
         <w:rPr>
@@ -469,7 +447,7 @@
           <w:sz w:val="22"/>
           <w:szCs w:val="22"/>
         </w:rPr>
-        <w:t>umożliwia użytkownikowi</w:t>
+        <w:t xml:space="preserve"> </w:t>
       </w:r>
       <w:r>
         <w:rPr>
@@ -477,7 +455,7 @@
           <w:sz w:val="22"/>
           <w:szCs w:val="22"/>
         </w:rPr>
-        <w:t xml:space="preserve"> </w:t>
+        <w:t xml:space="preserve">wykorzystanie klastra obliczeniowego w celu przeprowadzeniu testu pierwszości liczby naturalnej. </w:t>
       </w:r>
       <w:r>
         <w:rPr>
@@ -485,16 +463,28 @@
           <w:sz w:val="22"/>
           <w:szCs w:val="22"/>
         </w:rPr>
-        <w:t xml:space="preserve">wykorzystanie klastra obliczeniowego w celu przeprowadzeniu testu pierwszości liczby naturalnej. </w:t>
-      </w:r>
-      <w:r>
+        <w:br/>
+        <w:t>Aplikacja obejmuje:</w:t>
+      </w:r>
+    </w:p>
+    <w:p>
+      <w:pPr>
+        <w:pStyle w:val="Standard"/>
+        <w:ind w:left="709"/>
+        <w:jc w:val="both"/>
         <w:rPr>
           <w:rFonts w:ascii="Times New Roman" w:hAnsi="Times New Roman"/>
           <w:sz w:val="22"/>
           <w:szCs w:val="22"/>
         </w:rPr>
-        <w:br/>
-        <w:t>Aplikacja obejmuje:</w:t>
+      </w:pPr>
+      <w:r>
+        <w:rPr>
+          <w:rFonts w:ascii="Times New Roman" w:hAnsi="Times New Roman"/>
+          <w:sz w:val="22"/>
+          <w:szCs w:val="22"/>
+        </w:rPr>
+        <w:t xml:space="preserve">- rejestrację w systemie oraz logowanie. </w:t>
       </w:r>
     </w:p>
     <w:p>
@@ -514,7 +504,7 @@
           <w:sz w:val="22"/>
           <w:szCs w:val="22"/>
         </w:rPr>
-        <w:t xml:space="preserve">- rejestrację w systemie oraz logowanie. </w:t>
+        <w:t>- zarządzanie zadaniami</w:t>
       </w:r>
     </w:p>
     <w:p>
@@ -534,7 +524,15 @@
           <w:sz w:val="22"/>
           <w:szCs w:val="22"/>
         </w:rPr>
-        <w:t>- zarządzanie zadaniami</w:t>
+        <w:t xml:space="preserve">- planowanie i </w:t>
+      </w:r>
+      <w:r>
+        <w:rPr>
+          <w:rFonts w:ascii="Times New Roman" w:hAnsi="Times New Roman"/>
+          <w:sz w:val="22"/>
+          <w:szCs w:val="22"/>
+        </w:rPr>
+        <w:t>kolejkowanie zadań</w:t>
       </w:r>
     </w:p>
     <w:p>
@@ -554,7 +552,7 @@
           <w:sz w:val="22"/>
           <w:szCs w:val="22"/>
         </w:rPr>
-        <w:t xml:space="preserve">- planowanie i </w:t>
+        <w:t xml:space="preserve">- </w:t>
       </w:r>
       <w:r>
         <w:rPr>
@@ -562,13 +560,12 @@
           <w:sz w:val="22"/>
           <w:szCs w:val="22"/>
         </w:rPr>
-        <w:t>kolejkowanie zadań</w:t>
+        <w:t>komunikację z bazą danych</w:t>
       </w:r>
     </w:p>
     <w:p>
       <w:pPr>
         <w:pStyle w:val="Standard"/>
-        <w:ind w:left="709"/>
         <w:jc w:val="both"/>
         <w:rPr>
           <w:rFonts w:ascii="Times New Roman" w:hAnsi="Times New Roman"/>
@@ -582,7 +579,7 @@
           <w:sz w:val="22"/>
           <w:szCs w:val="22"/>
         </w:rPr>
-        <w:t xml:space="preserve">- </w:t>
+        <w:t>Baza</w:t>
       </w:r>
       <w:r>
         <w:rPr>
@@ -590,26 +587,23 @@
           <w:sz w:val="22"/>
           <w:szCs w:val="22"/>
         </w:rPr>
-        <w:t>komunikację z bazą danych</w:t>
-      </w:r>
-    </w:p>
-    <w:p>
-      <w:pPr>
-        <w:pStyle w:val="Standard"/>
-        <w:jc w:val="both"/>
+        <w:t xml:space="preserve"> danych przechow</w:t>
+      </w:r>
+      <w:r>
         <w:rPr>
           <w:rFonts w:ascii="Times New Roman" w:hAnsi="Times New Roman"/>
           <w:sz w:val="22"/>
           <w:szCs w:val="22"/>
         </w:rPr>
-      </w:pPr>
+        <w:t xml:space="preserve">uje wyniki zadań oraz </w:t>
+      </w:r>
       <w:r>
         <w:rPr>
           <w:rFonts w:ascii="Times New Roman" w:hAnsi="Times New Roman"/>
           <w:sz w:val="22"/>
           <w:szCs w:val="22"/>
         </w:rPr>
-        <w:t>Baza</w:t>
+        <w:t xml:space="preserve">ich </w:t>
       </w:r>
       <w:r>
         <w:rPr>
@@ -617,7 +611,7 @@
           <w:sz w:val="22"/>
           <w:szCs w:val="22"/>
         </w:rPr>
-        <w:t xml:space="preserve"> danych przechow</w:t>
+        <w:t>harmonogram</w:t>
       </w:r>
       <w:r>
         <w:rPr>
@@ -625,71 +619,69 @@
           <w:sz w:val="22"/>
           <w:szCs w:val="22"/>
         </w:rPr>
-        <w:t xml:space="preserve">uje wyniki zadań oraz </w:t>
-      </w:r>
-      <w:r>
+        <w:t xml:space="preserve"> i dostarcza tych informacji aplikacji.</w:t>
+      </w:r>
+    </w:p>
+    <w:p>
+      <w:pPr>
+        <w:pStyle w:val="Standard"/>
+        <w:jc w:val="both"/>
         <w:rPr>
           <w:rFonts w:ascii="Times New Roman" w:hAnsi="Times New Roman"/>
           <w:sz w:val="22"/>
           <w:szCs w:val="22"/>
         </w:rPr>
-        <w:t xml:space="preserve">ich </w:t>
-      </w:r>
-      <w:r>
+      </w:pPr>
+    </w:p>
+    <w:p>
+      <w:pPr>
+        <w:pStyle w:val="Standard"/>
+        <w:jc w:val="both"/>
         <w:rPr>
           <w:rFonts w:ascii="Times New Roman" w:hAnsi="Times New Roman"/>
           <w:sz w:val="22"/>
           <w:szCs w:val="22"/>
         </w:rPr>
-        <w:t>harmonogram</w:t>
-      </w:r>
+      </w:pPr>
       <w:r>
         <w:rPr>
           <w:rFonts w:ascii="Times New Roman" w:hAnsi="Times New Roman"/>
           <w:sz w:val="22"/>
           <w:szCs w:val="22"/>
         </w:rPr>
-        <w:t xml:space="preserve"> i dostarcza tych informacji aplikacji.</w:t>
-      </w:r>
-    </w:p>
-    <w:p>
-      <w:pPr>
-        <w:pStyle w:val="Standard"/>
-        <w:jc w:val="both"/>
+        <w:t xml:space="preserve">Backend tworzą dwie aplikacje zawarte w jednym pliku wykonywalnym. Pierwsza </w:t>
+      </w:r>
+      <w:r>
         <w:rPr>
           <w:rFonts w:ascii="Times New Roman" w:hAnsi="Times New Roman"/>
           <w:sz w:val="22"/>
           <w:szCs w:val="22"/>
         </w:rPr>
-      </w:pPr>
-    </w:p>
-    <w:p>
-      <w:pPr>
-        <w:pStyle w:val="Standard"/>
-        <w:jc w:val="both"/>
+        <w:t>odpowiada za</w:t>
+      </w:r>
+      <w:r>
         <w:rPr>
           <w:rFonts w:ascii="Times New Roman" w:hAnsi="Times New Roman"/>
           <w:sz w:val="22"/>
           <w:szCs w:val="22"/>
         </w:rPr>
-      </w:pPr>
-      <w:proofErr w:type="spellStart"/>
+        <w:t xml:space="preserve"> rozdziela</w:t>
+      </w:r>
       <w:r>
         <w:rPr>
           <w:rFonts w:ascii="Times New Roman" w:hAnsi="Times New Roman"/>
           <w:sz w:val="22"/>
           <w:szCs w:val="22"/>
         </w:rPr>
-        <w:t>Backend</w:t>
-      </w:r>
-      <w:proofErr w:type="spellEnd"/>
+        <w:t>nie</w:t>
+      </w:r>
       <w:r>
         <w:rPr>
           <w:rFonts w:ascii="Times New Roman" w:hAnsi="Times New Roman"/>
           <w:sz w:val="22"/>
           <w:szCs w:val="22"/>
         </w:rPr>
-        <w:t xml:space="preserve"> tworzą dwie aplikacje zawarte w jednym pliku wykonywalnym. Pierwsza </w:t>
+        <w:t xml:space="preserve"> zada</w:t>
       </w:r>
       <w:r>
         <w:rPr>
@@ -697,7 +689,7 @@
           <w:sz w:val="22"/>
           <w:szCs w:val="22"/>
         </w:rPr>
-        <w:t>odpowiada za</w:t>
+        <w:t>ń</w:t>
       </w:r>
       <w:r>
         <w:rPr>
@@ -705,7 +697,7 @@
           <w:sz w:val="22"/>
           <w:szCs w:val="22"/>
         </w:rPr>
-        <w:t xml:space="preserve"> rozdziela</w:t>
+        <w:t xml:space="preserve"> na </w:t>
       </w:r>
       <w:r>
         <w:rPr>
@@ -713,7 +705,7 @@
           <w:sz w:val="22"/>
           <w:szCs w:val="22"/>
         </w:rPr>
-        <w:t>nie</w:t>
+        <w:t>pozos</w:t>
       </w:r>
       <w:r>
         <w:rPr>
@@ -721,7 +713,7 @@
           <w:sz w:val="22"/>
           <w:szCs w:val="22"/>
         </w:rPr>
-        <w:t xml:space="preserve"> zada</w:t>
+        <w:t xml:space="preserve">tałe maszyny oraz komunikację z frontendem. </w:t>
       </w:r>
       <w:r>
         <w:rPr>
@@ -729,7 +721,7 @@
           <w:sz w:val="22"/>
           <w:szCs w:val="22"/>
         </w:rPr>
-        <w:t>ń</w:t>
+        <w:t xml:space="preserve">Druga </w:t>
       </w:r>
       <w:r>
         <w:rPr>
@@ -737,7 +729,7 @@
           <w:sz w:val="22"/>
           <w:szCs w:val="22"/>
         </w:rPr>
-        <w:t xml:space="preserve"> na </w:t>
+        <w:t xml:space="preserve">wykonuje test </w:t>
       </w:r>
       <w:r>
         <w:rPr>
@@ -745,58 +737,74 @@
           <w:sz w:val="22"/>
           <w:szCs w:val="22"/>
         </w:rPr>
-        <w:t>pozos</w:t>
-      </w:r>
-      <w:r>
+        <w:t>Millera-Rabina i zwraca wyniki.</w:t>
+      </w:r>
+    </w:p>
+    <w:p>
+      <w:pPr>
+        <w:pStyle w:val="Standard"/>
+        <w:jc w:val="both"/>
         <w:rPr>
           <w:rFonts w:ascii="Times New Roman" w:hAnsi="Times New Roman"/>
           <w:sz w:val="22"/>
           <w:szCs w:val="22"/>
         </w:rPr>
-        <w:t xml:space="preserve">tałe maszyny oraz komunikację z </w:t>
-      </w:r>
-      <w:proofErr w:type="spellStart"/>
-      <w:r>
+      </w:pPr>
+    </w:p>
+    <w:p>
+      <w:pPr>
+        <w:pStyle w:val="Standard"/>
+        <w:jc w:val="both"/>
         <w:rPr>
           <w:rFonts w:ascii="Times New Roman" w:hAnsi="Times New Roman"/>
           <w:sz w:val="22"/>
           <w:szCs w:val="22"/>
         </w:rPr>
-        <w:t>frontendem</w:t>
-      </w:r>
-      <w:proofErr w:type="spellEnd"/>
-      <w:r>
+      </w:pPr>
+    </w:p>
+    <w:p>
+      <w:pPr>
+        <w:pStyle w:val="Standard"/>
+        <w:jc w:val="both"/>
         <w:rPr>
           <w:rFonts w:ascii="Times New Roman" w:hAnsi="Times New Roman"/>
           <w:sz w:val="22"/>
           <w:szCs w:val="22"/>
         </w:rPr>
-        <w:t xml:space="preserve">. </w:t>
-      </w:r>
-      <w:r>
+      </w:pPr>
+    </w:p>
+    <w:p>
+      <w:pPr>
+        <w:pStyle w:val="Standard"/>
+        <w:jc w:val="both"/>
         <w:rPr>
           <w:rFonts w:ascii="Times New Roman" w:hAnsi="Times New Roman"/>
           <w:sz w:val="22"/>
           <w:szCs w:val="22"/>
         </w:rPr>
-        <w:t xml:space="preserve">Druga </w:t>
-      </w:r>
-      <w:r>
+      </w:pPr>
+    </w:p>
+    <w:p>
+      <w:pPr>
+        <w:pStyle w:val="Standard"/>
+        <w:jc w:val="both"/>
         <w:rPr>
           <w:rFonts w:ascii="Times New Roman" w:hAnsi="Times New Roman"/>
           <w:sz w:val="22"/>
           <w:szCs w:val="22"/>
         </w:rPr>
-        <w:t xml:space="preserve">wykonuje test </w:t>
-      </w:r>
-      <w:r>
+      </w:pPr>
+    </w:p>
+    <w:p>
+      <w:pPr>
+        <w:pStyle w:val="Standard"/>
+        <w:jc w:val="both"/>
         <w:rPr>
           <w:rFonts w:ascii="Times New Roman" w:hAnsi="Times New Roman"/>
           <w:sz w:val="22"/>
           <w:szCs w:val="22"/>
         </w:rPr>
-        <w:t>Millera-Rabina i zwraca wyniki.</w:t>
-      </w:r>
+      </w:pPr>
     </w:p>
     <w:p>
       <w:pPr>
@@ -811,72 +819,11 @@
     </w:p>
     <w:p>
       <w:pPr>
-        <w:pStyle w:val="Standard"/>
-        <w:jc w:val="both"/>
-        <w:rPr>
-          <w:rFonts w:ascii="Times New Roman" w:hAnsi="Times New Roman"/>
-          <w:sz w:val="22"/>
-          <w:szCs w:val="22"/>
-        </w:rPr>
-      </w:pPr>
-    </w:p>
-    <w:p>
-      <w:pPr>
-        <w:pStyle w:val="Standard"/>
-        <w:jc w:val="both"/>
-        <w:rPr>
-          <w:rFonts w:ascii="Times New Roman" w:hAnsi="Times New Roman"/>
-          <w:sz w:val="22"/>
-          <w:szCs w:val="22"/>
-        </w:rPr>
-      </w:pPr>
-    </w:p>
-    <w:p>
-      <w:pPr>
-        <w:pStyle w:val="Standard"/>
-        <w:jc w:val="both"/>
-        <w:rPr>
-          <w:rFonts w:ascii="Times New Roman" w:hAnsi="Times New Roman"/>
-          <w:sz w:val="22"/>
-          <w:szCs w:val="22"/>
-        </w:rPr>
-      </w:pPr>
-    </w:p>
-    <w:p>
-      <w:pPr>
-        <w:pStyle w:val="Standard"/>
-        <w:jc w:val="both"/>
-        <w:rPr>
-          <w:rFonts w:ascii="Times New Roman" w:hAnsi="Times New Roman"/>
-          <w:sz w:val="22"/>
-          <w:szCs w:val="22"/>
-        </w:rPr>
-      </w:pPr>
-    </w:p>
-    <w:p>
-      <w:pPr>
-        <w:pStyle w:val="Standard"/>
-        <w:jc w:val="both"/>
-        <w:rPr>
-          <w:rFonts w:ascii="Times New Roman" w:hAnsi="Times New Roman"/>
-          <w:sz w:val="22"/>
-          <w:szCs w:val="22"/>
-        </w:rPr>
-      </w:pPr>
-    </w:p>
-    <w:p>
-      <w:pPr>
-        <w:pStyle w:val="Standard"/>
-        <w:jc w:val="both"/>
-        <w:rPr>
-          <w:rFonts w:ascii="Times New Roman" w:hAnsi="Times New Roman"/>
-          <w:sz w:val="22"/>
-          <w:szCs w:val="22"/>
-        </w:rPr>
-      </w:pPr>
-    </w:p>
-    <w:p>
-      <w:pPr>
+        <w:pStyle w:val="Akapitzlist"/>
+        <w:numPr>
+          <w:ilvl w:val="0"/>
+          <w:numId w:val="2"/>
+        </w:numPr>
         <w:tabs>
           <w:tab w:val="left" w:pos="426"/>
         </w:tabs>
@@ -889,25 +836,67 @@
           <w:rFonts w:ascii="Times New Roman" w:hAnsi="Times New Roman" w:cs="Times New Roman"/>
         </w:rPr>
         <w:lastRenderedPageBreak/>
-        <w:t>3</w:t>
-      </w:r>
-      <w:r>
-        <w:rPr>
-          <w:rFonts w:ascii="Times New Roman" w:hAnsi="Times New Roman" w:cs="Times New Roman"/>
-        </w:rPr>
-        <w:t>.</w:t>
-      </w:r>
-      <w:r>
-        <w:rPr>
-          <w:rFonts w:ascii="Times New Roman" w:hAnsi="Times New Roman" w:cs="Times New Roman"/>
-        </w:rPr>
-        <w:tab/>
-      </w:r>
-      <w:r>
-        <w:rPr>
-          <w:rFonts w:ascii="Times New Roman" w:hAnsi="Times New Roman" w:cs="Times New Roman"/>
-        </w:rPr>
         <w:t>Architektura systemu.</w:t>
+      </w:r>
+    </w:p>
+    <w:p>
+      <w:pPr>
+        <w:pStyle w:val="Akapitzlist"/>
+        <w:tabs>
+          <w:tab w:val="left" w:pos="426"/>
+        </w:tabs>
+        <w:ind w:left="360"/>
+        <w:rPr>
+          <w:rFonts w:ascii="Times New Roman" w:hAnsi="Times New Roman" w:cs="Times New Roman"/>
+        </w:rPr>
+      </w:pPr>
+      <w:r>
+        <w:rPr>
+          <w:rFonts w:ascii="Times New Roman" w:hAnsi="Times New Roman" w:cs="Times New Roman"/>
+          <w:noProof/>
+          <w:lang w:eastAsia="pl-PL"/>
+        </w:rPr>
+        <w:drawing>
+          <wp:inline distT="0" distB="0" distL="0" distR="0">
+            <wp:extent cx="5760720" cy="3999230"/>
+            <wp:effectExtent l="0" t="0" r="0" b="0"/>
+            <wp:docPr id="10" name="Obraz 10"/>
+            <wp:cNvGraphicFramePr>
+              <a:graphicFrameLocks xmlns:a="http://schemas.openxmlformats.org/drawingml/2006/main" noChangeAspect="1"/>
+            </wp:cNvGraphicFramePr>
+            <a:graphic xmlns:a="http://schemas.openxmlformats.org/drawingml/2006/main">
+              <a:graphicData uri="http://schemas.openxmlformats.org/drawingml/2006/picture">
+                <pic:pic xmlns:pic="http://schemas.openxmlformats.org/drawingml/2006/picture">
+                  <pic:nvPicPr>
+                    <pic:cNvPr id="10" name="Architektura systemu.jpg"/>
+                    <pic:cNvPicPr/>
+                  </pic:nvPicPr>
+                  <pic:blipFill>
+                    <a:blip r:embed="rId7">
+                      <a:extLst>
+                        <a:ext uri="{28A0092B-C50C-407E-A947-70E740481C1C}">
+                          <a14:useLocalDpi xmlns:a14="http://schemas.microsoft.com/office/drawing/2010/main" val="0"/>
+                        </a:ext>
+                      </a:extLst>
+                    </a:blip>
+                    <a:stretch>
+                      <a:fillRect/>
+                    </a:stretch>
+                  </pic:blipFill>
+                  <pic:spPr>
+                    <a:xfrm>
+                      <a:off x="0" y="0"/>
+                      <a:ext cx="5760720" cy="3999230"/>
+                    </a:xfrm>
+                    <a:prstGeom prst="rect">
+                      <a:avLst/>
+                    </a:prstGeom>
+                  </pic:spPr>
+                </pic:pic>
+              </a:graphicData>
+            </a:graphic>
+          </wp:inline>
+        </w:drawing>
       </w:r>
     </w:p>
     <w:p>
@@ -937,16 +926,8 @@
         <w:rPr>
           <w:rFonts w:ascii="Times New Roman" w:hAnsi="Times New Roman" w:cs="Times New Roman"/>
         </w:rPr>
-        <w:t xml:space="preserve">Architektura </w:t>
-      </w:r>
-      <w:proofErr w:type="spellStart"/>
-      <w:r>
-        <w:rPr>
-          <w:rFonts w:ascii="Times New Roman" w:hAnsi="Times New Roman" w:cs="Times New Roman"/>
-        </w:rPr>
-        <w:t>backendu</w:t>
-      </w:r>
-      <w:proofErr w:type="spellEnd"/>
+        <w:t>Architektura backendu</w:t>
+      </w:r>
     </w:p>
     <w:p>
       <w:pPr>
@@ -956,19 +937,11 @@
           <w:rFonts w:ascii="Times New Roman" w:hAnsi="Times New Roman" w:cs="Times New Roman"/>
         </w:rPr>
       </w:pPr>
-      <w:proofErr w:type="spellStart"/>
-      <w:r>
-        <w:rPr>
-          <w:rFonts w:ascii="Times New Roman" w:hAnsi="Times New Roman" w:cs="Times New Roman"/>
-        </w:rPr>
-        <w:t>Backend</w:t>
-      </w:r>
-      <w:proofErr w:type="spellEnd"/>
-      <w:r>
-        <w:rPr>
-          <w:rFonts w:ascii="Times New Roman" w:hAnsi="Times New Roman" w:cs="Times New Roman"/>
-        </w:rPr>
-        <w:t xml:space="preserve"> aplikacji do sprawdzania pierwszości liczb zrealizowany został z wykorzystaniem technologii MPICH która jest realizacją standardu MPI. Taki podejście pozwala na rozproszenie obliczeń w chmurze obliczeniowej. Do testow</w:t>
+      <w:r>
+        <w:rPr>
+          <w:rFonts w:ascii="Times New Roman" w:hAnsi="Times New Roman" w:cs="Times New Roman"/>
+        </w:rPr>
+        <w:t>Backend aplikacji do sprawdzania pierwszości liczb zrealizowany został z wykorzystaniem technologii MPICH która jest realizacją standardu MPI. Taki podejście pozwala na rozproszenie obliczeń w chmurze obliczeniowej. Do testow</w:t>
       </w:r>
       <w:r>
         <w:rPr>
@@ -1027,7 +1000,7 @@
           <w:left w:w="0" w:type="dxa"/>
           <w:right w:w="0" w:type="dxa"/>
         </w:tblCellMar>
-        <w:tblLook w:val="04A0"/>
+        <w:tblLook w:val="04A0" w:firstRow="1" w:lastRow="0" w:firstColumn="1" w:lastColumn="0" w:noHBand="0" w:noVBand="1"/>
       </w:tblPr>
       <w:tblGrid>
         <w:gridCol w:w="536"/>
@@ -1081,21 +1054,7 @@
                 <w:rFonts w:ascii="Times New Roman" w:eastAsia="Times New Roman" w:hAnsi="Times New Roman" w:cs="Times New Roman"/>
                 <w:lang w:eastAsia="pl-PL"/>
               </w:rPr>
-              <w:t> </w:t>
-            </w:r>
-            <w:r>
-              <w:rPr>
-                <w:rFonts w:ascii="Times New Roman" w:eastAsia="Times New Roman" w:hAnsi="Times New Roman" w:cs="Times New Roman"/>
-                <w:lang w:eastAsia="pl-PL"/>
-              </w:rPr>
-              <w:t>–</w:t>
-            </w:r>
-            <w:r>
-              <w:rPr>
-                <w:rFonts w:ascii="Times New Roman" w:eastAsia="Times New Roman" w:hAnsi="Times New Roman" w:cs="Times New Roman"/>
-                <w:lang w:eastAsia="pl-PL"/>
-              </w:rPr>
-              <w:t xml:space="preserve">   </w:t>
+              <w:t xml:space="preserve"> –   </w:t>
             </w:r>
           </w:p>
         </w:tc>
@@ -1161,10 +1120,10 @@
                           </pic:cNvPicPr>
                         </pic:nvPicPr>
                         <pic:blipFill>
-                          <a:blip r:embed="rId7" cstate="print">
+                          <a:blip r:embed="rId8" cstate="print">
                             <a:extLst>
                               <a:ext uri="{28A0092B-C50C-407E-A947-70E740481C1C}">
-                                <a14:useLocalDpi xmlns:a14="http://schemas.microsoft.com/office/drawing/2010/main" xmlns:wps="http://schemas.microsoft.com/office/word/2010/wordprocessingShape" xmlns:wpi="http://schemas.microsoft.com/office/word/2010/wordprocessingInk" xmlns:wpg="http://schemas.microsoft.com/office/word/2010/wordprocessingGroup" xmlns:w14="http://schemas.microsoft.com/office/word/2010/wordml" xmlns:w="http://schemas.openxmlformats.org/wordprocessingml/2006/main" xmlns:w10="urn:schemas-microsoft-com:office:word" xmlns:wp14="http://schemas.microsoft.com/office/word/2010/wordprocessingDrawing" xmlns:v="urn:schemas-microsoft-com:vml" xmlns:o="urn:schemas-microsoft-com:office:office" xmlns:mc="http://schemas.openxmlformats.org/markup-compatibility/2006" xmlns:wpc="http://schemas.microsoft.com/office/word/2010/wordprocessingCanvas" xmlns="" val="0"/>
+                                <a14:useLocalDpi xmlns:a14="http://schemas.microsoft.com/office/drawing/2010/main" val="0"/>
                               </a:ext>
                             </a:extLst>
                           </a:blip>
@@ -1348,7 +1307,7 @@
                           <a:blip r:embed="rId8" cstate="print">
                             <a:extLst>
                               <a:ext uri="{28A0092B-C50C-407E-A947-70E740481C1C}">
-                                <a14:useLocalDpi xmlns:a14="http://schemas.microsoft.com/office/drawing/2010/main" xmlns:wps="http://schemas.microsoft.com/office/word/2010/wordprocessingShape" xmlns:wpi="http://schemas.microsoft.com/office/word/2010/wordprocessingInk" xmlns:wpg="http://schemas.microsoft.com/office/word/2010/wordprocessingGroup" xmlns:w14="http://schemas.microsoft.com/office/word/2010/wordml" xmlns:w="http://schemas.openxmlformats.org/wordprocessingml/2006/main" xmlns:w10="urn:schemas-microsoft-com:office:word" xmlns:wp14="http://schemas.microsoft.com/office/word/2010/wordprocessingDrawing" xmlns:v="urn:schemas-microsoft-com:vml" xmlns:o="urn:schemas-microsoft-com:office:office" xmlns:mc="http://schemas.openxmlformats.org/markup-compatibility/2006" xmlns:wpc="http://schemas.microsoft.com/office/word/2010/wordprocessingCanvas" xmlns="" val="0"/>
+                                <a14:useLocalDpi xmlns:a14="http://schemas.microsoft.com/office/drawing/2010/main" val="0"/>
                               </a:ext>
                             </a:extLst>
                           </a:blip>
@@ -1439,23 +1398,7 @@
           <w:rFonts w:ascii="Times New Roman" w:eastAsia="Times New Roman" w:hAnsi="Times New Roman" w:cs="Times New Roman"/>
           <w:lang w:eastAsia="pl-PL"/>
         </w:rPr>
-        <w:t xml:space="preserve"> jest pierwsze lub silnie </w:t>
-      </w:r>
-      <w:proofErr w:type="spellStart"/>
-      <w:r>
-        <w:rPr>
-          <w:rFonts w:ascii="Times New Roman" w:eastAsia="Times New Roman" w:hAnsi="Times New Roman" w:cs="Times New Roman"/>
-          <w:lang w:eastAsia="pl-PL"/>
-        </w:rPr>
-        <w:t>pseudopierwsze</w:t>
-      </w:r>
-      <w:proofErr w:type="spellEnd"/>
-      <w:r>
-        <w:rPr>
-          <w:rFonts w:ascii="Times New Roman" w:eastAsia="Times New Roman" w:hAnsi="Times New Roman" w:cs="Times New Roman"/>
-          <w:lang w:eastAsia="pl-PL"/>
-        </w:rPr>
-        <w:t xml:space="preserve"> z prawdopodobieństwem (</w:t>
+        <w:t xml:space="preserve"> jest pierwsze lub silnie pseudopierwsze z prawdopodobieństwem (</w:t>
       </w:r>
       <w:r>
         <w:rPr>
@@ -1556,7 +1499,7 @@
           <w:left w:w="0" w:type="dxa"/>
           <w:right w:w="0" w:type="dxa"/>
         </w:tblCellMar>
-        <w:tblLook w:val="04A0"/>
+        <w:tblLook w:val="04A0" w:firstRow="1" w:lastRow="0" w:firstColumn="1" w:lastColumn="0" w:noHBand="0" w:noVBand="1"/>
       </w:tblPr>
       <w:tblGrid>
         <w:gridCol w:w="536"/>
@@ -1610,21 +1553,7 @@
                 <w:rFonts w:ascii="Times New Roman" w:eastAsia="Times New Roman" w:hAnsi="Times New Roman" w:cs="Times New Roman"/>
                 <w:lang w:eastAsia="pl-PL"/>
               </w:rPr>
-              <w:t> </w:t>
-            </w:r>
-            <w:r>
-              <w:rPr>
-                <w:rFonts w:ascii="Times New Roman" w:eastAsia="Times New Roman" w:hAnsi="Times New Roman" w:cs="Times New Roman"/>
-                <w:lang w:eastAsia="pl-PL"/>
-              </w:rPr>
-              <w:t>–</w:t>
-            </w:r>
-            <w:r>
-              <w:rPr>
-                <w:rFonts w:ascii="Times New Roman" w:eastAsia="Times New Roman" w:hAnsi="Times New Roman" w:cs="Times New Roman"/>
-                <w:lang w:eastAsia="pl-PL"/>
-              </w:rPr>
-              <w:t> </w:t>
+              <w:t> – </w:t>
             </w:r>
           </w:p>
         </w:tc>
@@ -1690,10 +1619,10 @@
                           </pic:cNvPicPr>
                         </pic:nvPicPr>
                         <pic:blipFill>
-                          <a:blip r:embed="rId9" cstate="print">
+                          <a:blip r:embed="rId8" cstate="print">
                             <a:extLst>
                               <a:ext uri="{28A0092B-C50C-407E-A947-70E740481C1C}">
-                                <a14:useLocalDpi xmlns:a14="http://schemas.microsoft.com/office/drawing/2010/main" xmlns:wps="http://schemas.microsoft.com/office/word/2010/wordprocessingShape" xmlns:wpi="http://schemas.microsoft.com/office/word/2010/wordprocessingInk" xmlns:wpg="http://schemas.microsoft.com/office/word/2010/wordprocessingGroup" xmlns:w14="http://schemas.microsoft.com/office/word/2010/wordml" xmlns:w="http://schemas.openxmlformats.org/wordprocessingml/2006/main" xmlns:w10="urn:schemas-microsoft-com:office:word" xmlns:wp14="http://schemas.microsoft.com/office/word/2010/wordprocessingDrawing" xmlns:v="urn:schemas-microsoft-com:vml" xmlns:o="urn:schemas-microsoft-com:office:office" xmlns:mc="http://schemas.openxmlformats.org/markup-compatibility/2006" xmlns:wpc="http://schemas.microsoft.com/office/word/2010/wordprocessingCanvas" xmlns="" val="0"/>
+                                <a14:useLocalDpi xmlns:a14="http://schemas.microsoft.com/office/drawing/2010/main" val="0"/>
                               </a:ext>
                             </a:extLst>
                           </a:blip>
@@ -1844,10 +1773,10 @@
                           </pic:cNvPicPr>
                         </pic:nvPicPr>
                         <pic:blipFill>
-                          <a:blip r:embed="rId10" cstate="print">
+                          <a:blip r:embed="rId8" cstate="print">
                             <a:extLst>
                               <a:ext uri="{28A0092B-C50C-407E-A947-70E740481C1C}">
-                                <a14:useLocalDpi xmlns:a14="http://schemas.microsoft.com/office/drawing/2010/main" xmlns:wps="http://schemas.microsoft.com/office/word/2010/wordprocessingShape" xmlns:wpi="http://schemas.microsoft.com/office/word/2010/wordprocessingInk" xmlns:wpg="http://schemas.microsoft.com/office/word/2010/wordprocessingGroup" xmlns:w14="http://schemas.microsoft.com/office/word/2010/wordml" xmlns:w="http://schemas.openxmlformats.org/wordprocessingml/2006/main" xmlns:w10="urn:schemas-microsoft-com:office:word" xmlns:wp14="http://schemas.microsoft.com/office/word/2010/wordprocessingDrawing" xmlns:v="urn:schemas-microsoft-com:vml" xmlns:o="urn:schemas-microsoft-com:office:office" xmlns:mc="http://schemas.openxmlformats.org/markup-compatibility/2006" xmlns:wpc="http://schemas.microsoft.com/office/word/2010/wordprocessingCanvas" xmlns="" val="0"/>
+                                <a14:useLocalDpi xmlns:a14="http://schemas.microsoft.com/office/drawing/2010/main" val="0"/>
                               </a:ext>
                             </a:extLst>
                           </a:blip>
@@ -1998,10 +1927,10 @@
                           </pic:cNvPicPr>
                         </pic:nvPicPr>
                         <pic:blipFill>
-                          <a:blip r:embed="rId11" cstate="print">
+                          <a:blip r:embed="rId8" cstate="print">
                             <a:extLst>
                               <a:ext uri="{28A0092B-C50C-407E-A947-70E740481C1C}">
-                                <a14:useLocalDpi xmlns:a14="http://schemas.microsoft.com/office/drawing/2010/main" xmlns:wps="http://schemas.microsoft.com/office/word/2010/wordprocessingShape" xmlns:wpi="http://schemas.microsoft.com/office/word/2010/wordprocessingInk" xmlns:wpg="http://schemas.microsoft.com/office/word/2010/wordprocessingGroup" xmlns:w14="http://schemas.microsoft.com/office/word/2010/wordml" xmlns:w="http://schemas.openxmlformats.org/wordprocessingml/2006/main" xmlns:w10="urn:schemas-microsoft-com:office:word" xmlns:wp14="http://schemas.microsoft.com/office/word/2010/wordprocessingDrawing" xmlns:v="urn:schemas-microsoft-com:vml" xmlns:o="urn:schemas-microsoft-com:office:office" xmlns:mc="http://schemas.openxmlformats.org/markup-compatibility/2006" xmlns:wpc="http://schemas.microsoft.com/office/word/2010/wordprocessingCanvas" xmlns="" val="0"/>
+                                <a14:useLocalDpi xmlns:a14="http://schemas.microsoft.com/office/drawing/2010/main" val="0"/>
                               </a:ext>
                             </a:extLst>
                           </a:blip>
@@ -2152,10 +2081,10 @@
                           </pic:cNvPicPr>
                         </pic:nvPicPr>
                         <pic:blipFill>
-                          <a:blip r:embed="rId12" cstate="print">
+                          <a:blip r:embed="rId8" cstate="print">
                             <a:extLst>
                               <a:ext uri="{28A0092B-C50C-407E-A947-70E740481C1C}">
-                                <a14:useLocalDpi xmlns:a14="http://schemas.microsoft.com/office/drawing/2010/main" xmlns:wps="http://schemas.microsoft.com/office/word/2010/wordprocessingShape" xmlns:wpi="http://schemas.microsoft.com/office/word/2010/wordprocessingInk" xmlns:wpg="http://schemas.microsoft.com/office/word/2010/wordprocessingGroup" xmlns:w14="http://schemas.microsoft.com/office/word/2010/wordml" xmlns:w="http://schemas.openxmlformats.org/wordprocessingml/2006/main" xmlns:w10="urn:schemas-microsoft-com:office:word" xmlns:wp14="http://schemas.microsoft.com/office/word/2010/wordprocessingDrawing" xmlns:v="urn:schemas-microsoft-com:vml" xmlns:o="urn:schemas-microsoft-com:office:office" xmlns:mc="http://schemas.openxmlformats.org/markup-compatibility/2006" xmlns:wpc="http://schemas.microsoft.com/office/word/2010/wordprocessingCanvas" xmlns="" val="0"/>
+                                <a14:useLocalDpi xmlns:a14="http://schemas.microsoft.com/office/drawing/2010/main" val="0"/>
                               </a:ext>
                             </a:extLst>
                           </a:blip>
@@ -2230,10 +2159,10 @@
                           </pic:cNvPicPr>
                         </pic:nvPicPr>
                         <pic:blipFill>
-                          <a:blip r:embed="rId13" cstate="print">
+                          <a:blip r:embed="rId8" cstate="print">
                             <a:extLst>
                               <a:ext uri="{28A0092B-C50C-407E-A947-70E740481C1C}">
-                                <a14:useLocalDpi xmlns:a14="http://schemas.microsoft.com/office/drawing/2010/main" xmlns:wps="http://schemas.microsoft.com/office/word/2010/wordprocessingShape" xmlns:wpi="http://schemas.microsoft.com/office/word/2010/wordprocessingInk" xmlns:wpg="http://schemas.microsoft.com/office/word/2010/wordprocessingGroup" xmlns:w14="http://schemas.microsoft.com/office/word/2010/wordml" xmlns:w="http://schemas.openxmlformats.org/wordprocessingml/2006/main" xmlns:w10="urn:schemas-microsoft-com:office:word" xmlns:wp14="http://schemas.microsoft.com/office/word/2010/wordprocessingDrawing" xmlns:v="urn:schemas-microsoft-com:vml" xmlns:o="urn:schemas-microsoft-com:office:office" xmlns:mc="http://schemas.openxmlformats.org/markup-compatibility/2006" xmlns:wpc="http://schemas.microsoft.com/office/word/2010/wordprocessingCanvas" xmlns="" val="0"/>
+                                <a14:useLocalDpi xmlns:a14="http://schemas.microsoft.com/office/drawing/2010/main" val="0"/>
                               </a:ext>
                             </a:extLst>
                           </a:blip>
@@ -2398,10 +2327,10 @@
                           </pic:cNvPicPr>
                         </pic:nvPicPr>
                         <pic:blipFill>
-                          <a:blip r:embed="rId14" cstate="print">
+                          <a:blip r:embed="rId8" cstate="print">
                             <a:extLst>
                               <a:ext uri="{28A0092B-C50C-407E-A947-70E740481C1C}">
-                                <a14:useLocalDpi xmlns:a14="http://schemas.microsoft.com/office/drawing/2010/main" xmlns:wps="http://schemas.microsoft.com/office/word/2010/wordprocessingShape" xmlns:wpi="http://schemas.microsoft.com/office/word/2010/wordprocessingInk" xmlns:wpg="http://schemas.microsoft.com/office/word/2010/wordprocessingGroup" xmlns:w14="http://schemas.microsoft.com/office/word/2010/wordml" xmlns:w="http://schemas.openxmlformats.org/wordprocessingml/2006/main" xmlns:w10="urn:schemas-microsoft-com:office:word" xmlns:wp14="http://schemas.microsoft.com/office/word/2010/wordprocessingDrawing" xmlns:v="urn:schemas-microsoft-com:vml" xmlns:o="urn:schemas-microsoft-com:office:office" xmlns:mc="http://schemas.openxmlformats.org/markup-compatibility/2006" xmlns:wpc="http://schemas.microsoft.com/office/word/2010/wordprocessingCanvas" xmlns="" val="0"/>
+                                <a14:useLocalDpi xmlns:a14="http://schemas.microsoft.com/office/drawing/2010/main" val="0"/>
                               </a:ext>
                             </a:extLst>
                           </a:blip>
@@ -2552,10 +2481,10 @@
                           </pic:cNvPicPr>
                         </pic:nvPicPr>
                         <pic:blipFill>
-                          <a:blip r:embed="rId15" cstate="print">
+                          <a:blip r:embed="rId8" cstate="print">
                             <a:extLst>
                               <a:ext uri="{28A0092B-C50C-407E-A947-70E740481C1C}">
-                                <a14:useLocalDpi xmlns:a14="http://schemas.microsoft.com/office/drawing/2010/main" xmlns:wps="http://schemas.microsoft.com/office/word/2010/wordprocessingShape" xmlns:wpi="http://schemas.microsoft.com/office/word/2010/wordprocessingInk" xmlns:wpg="http://schemas.microsoft.com/office/word/2010/wordprocessingGroup" xmlns:w14="http://schemas.microsoft.com/office/word/2010/wordml" xmlns:w="http://schemas.openxmlformats.org/wordprocessingml/2006/main" xmlns:w10="urn:schemas-microsoft-com:office:word" xmlns:wp14="http://schemas.microsoft.com/office/word/2010/wordprocessingDrawing" xmlns:v="urn:schemas-microsoft-com:vml" xmlns:o="urn:schemas-microsoft-com:office:office" xmlns:mc="http://schemas.openxmlformats.org/markup-compatibility/2006" xmlns:wpc="http://schemas.microsoft.com/office/word/2010/wordprocessingCanvas" xmlns="" val="0"/>
+                                <a14:useLocalDpi xmlns:a14="http://schemas.microsoft.com/office/drawing/2010/main" val="0"/>
                               </a:ext>
                             </a:extLst>
                           </a:blip>
@@ -2606,7 +2535,7 @@
           <w:lang w:eastAsia="pl-PL"/>
         </w:rPr>
       </w:pPr>
-      <w:hyperlink r:id="rId16" w:anchor="prezentacja" w:history="1">
+      <w:hyperlink r:id="rId9" w:anchor="prezentacja" w:history="1">
         <w:r>
           <w:rPr>
             <w:rFonts w:ascii="Times New Roman" w:eastAsia="Times New Roman" w:hAnsi="Times New Roman" w:cs="Times New Roman"/>
@@ -2628,7 +2557,7 @@
           <w:bottom w:w="30" w:type="dxa"/>
           <w:right w:w="30" w:type="dxa"/>
         </w:tblCellMar>
-        <w:tblLook w:val="04A0"/>
+        <w:tblLook w:val="04A0" w:firstRow="1" w:lastRow="0" w:firstColumn="1" w:lastColumn="0" w:noHBand="0" w:noVBand="1"/>
       </w:tblPr>
       <w:tblGrid>
         <w:gridCol w:w="926"/>
@@ -2881,7 +2810,6 @@
               </w:rPr>
               <w:t xml:space="preserve"> </w:t>
             </w:r>
-            <w:proofErr w:type="spellStart"/>
             <w:r>
               <w:rPr>
                 <w:rFonts w:ascii="Times New Roman" w:eastAsia="Times New Roman" w:hAnsi="Times New Roman" w:cs="Times New Roman"/>
@@ -2891,7 +2819,6 @@
               </w:rPr>
               <w:t>mod</w:t>
             </w:r>
-            <w:proofErr w:type="spellEnd"/>
             <w:r>
               <w:rPr>
                 <w:rFonts w:ascii="Times New Roman" w:eastAsia="Times New Roman" w:hAnsi="Times New Roman" w:cs="Times New Roman"/>
@@ -3481,7 +3408,6 @@
               </w:rPr>
               <w:t xml:space="preserve"> </w:t>
             </w:r>
-            <w:proofErr w:type="spellStart"/>
             <w:r>
               <w:rPr>
                 <w:rFonts w:ascii="Times New Roman" w:eastAsia="Times New Roman" w:hAnsi="Times New Roman" w:cs="Times New Roman"/>
@@ -3491,7 +3417,6 @@
               </w:rPr>
               <w:t>mod</w:t>
             </w:r>
-            <w:proofErr w:type="spellEnd"/>
             <w:r>
               <w:rPr>
                 <w:rFonts w:ascii="Times New Roman" w:eastAsia="Times New Roman" w:hAnsi="Times New Roman" w:cs="Times New Roman"/>
@@ -4052,7 +3977,6 @@
               </w:rPr>
               <w:t xml:space="preserve"> </w:t>
             </w:r>
-            <w:proofErr w:type="spellStart"/>
             <w:r>
               <w:rPr>
                 <w:rFonts w:ascii="Times New Roman" w:eastAsia="Times New Roman" w:hAnsi="Times New Roman" w:cs="Times New Roman"/>
@@ -4062,7 +3986,6 @@
               </w:rPr>
               <w:t>mod</w:t>
             </w:r>
-            <w:proofErr w:type="spellEnd"/>
             <w:r>
               <w:rPr>
                 <w:rFonts w:ascii="Times New Roman" w:eastAsia="Times New Roman" w:hAnsi="Times New Roman" w:cs="Times New Roman"/>
@@ -4219,15 +4142,7 @@
                 <w:rFonts w:ascii="Times New Roman" w:eastAsia="Times New Roman" w:hAnsi="Times New Roman" w:cs="Times New Roman"/>
                 <w:lang w:eastAsia="pl-PL"/>
               </w:rPr>
-              <w:t xml:space="preserve">; tylko ostatni wyraz ciągu Millera-Rabina </w:t>
-            </w:r>
-            <w:r>
-              <w:rPr>
-                <w:rFonts w:ascii="Times New Roman" w:eastAsia="Times New Roman" w:hAnsi="Times New Roman" w:cs="Times New Roman"/>
-                <w:lang w:eastAsia="pl-PL"/>
-              </w:rPr>
-              <w:lastRenderedPageBreak/>
-              <w:t>może mieć wartość 1!</w:t>
+              <w:t>; tylko ostatni wyraz ciągu Millera-Rabina może mieć wartość 1!</w:t>
             </w:r>
           </w:p>
         </w:tc>
@@ -4252,7 +4167,6 @@
                 <w:rFonts w:ascii="Times New Roman" w:eastAsia="Times New Roman" w:hAnsi="Times New Roman" w:cs="Times New Roman"/>
                 <w:lang w:eastAsia="pl-PL"/>
               </w:rPr>
-              <w:lastRenderedPageBreak/>
               <w:t>K14:</w:t>
             </w:r>
           </w:p>
@@ -4411,15 +4325,7 @@
                 <w:rFonts w:ascii="Times New Roman" w:eastAsia="Times New Roman" w:hAnsi="Times New Roman" w:cs="Times New Roman"/>
                 <w:lang w:eastAsia="pl-PL"/>
               </w:rPr>
-              <w:t xml:space="preserve"> </w:t>
-            </w:r>
-            <w:proofErr w:type="spellStart"/>
-            <w:r>
-              <w:rPr>
-                <w:rFonts w:ascii="Times New Roman" w:eastAsia="Times New Roman" w:hAnsi="Times New Roman" w:cs="Times New Roman"/>
-                <w:lang w:eastAsia="pl-PL"/>
-              </w:rPr>
-              <w:t>≠</w:t>
+              <w:t xml:space="preserve"> ≠</w:t>
             </w:r>
             <w:r>
               <w:rPr>
@@ -4430,7 +4336,6 @@
               </w:rPr>
               <w:t>p</w:t>
             </w:r>
-            <w:proofErr w:type="spellEnd"/>
             <w:r>
               <w:rPr>
                 <w:rFonts w:ascii="Times New Roman" w:eastAsia="Times New Roman" w:hAnsi="Times New Roman" w:cs="Times New Roman"/>
@@ -4695,35 +4600,7 @@
         <w:rPr>
           <w:rFonts w:ascii="Times New Roman" w:hAnsi="Times New Roman" w:cs="Times New Roman"/>
         </w:rPr>
-        <w:t xml:space="preserve">Program został wykonany w klasycznej architekturze typu </w:t>
-      </w:r>
-      <w:proofErr w:type="spellStart"/>
-      <w:r>
-        <w:rPr>
-          <w:rFonts w:ascii="Times New Roman" w:hAnsi="Times New Roman" w:cs="Times New Roman"/>
-        </w:rPr>
-        <w:t>master-slave</w:t>
-      </w:r>
-      <w:proofErr w:type="spellEnd"/>
-      <w:r>
-        <w:rPr>
-          <w:rFonts w:ascii="Times New Roman" w:hAnsi="Times New Roman" w:cs="Times New Roman"/>
-        </w:rPr>
-        <w:t xml:space="preserve">. Master wykonuje część sekwencyjną oraz oblicza losowy wektor niepowtarzających się baz „a”. Następnie master rozsyła dane wyliczone w części sekwencyjnej (można to zrobić raz dla każdego </w:t>
-      </w:r>
-      <w:proofErr w:type="spellStart"/>
-      <w:r>
-        <w:rPr>
-          <w:rFonts w:ascii="Times New Roman" w:hAnsi="Times New Roman" w:cs="Times New Roman"/>
-        </w:rPr>
-        <w:t>slave’a</w:t>
-      </w:r>
-      <w:proofErr w:type="spellEnd"/>
-      <w:r>
-        <w:rPr>
-          <w:rFonts w:ascii="Times New Roman" w:hAnsi="Times New Roman" w:cs="Times New Roman"/>
-        </w:rPr>
-        <w:t xml:space="preserve"> ponieważ dane te nie ulegają zmianie) oraz kolejne bazy obliczeń. Limitem pętli z kroku K06 jest minimum z ilości dostępnych baz oraz zadanej ilości obliczeń.</w:t>
+        <w:t>Program został wykonany w klasycznej architekturze typu master-slave. Master wykonuje część sekwencyjną oraz oblicza losowy wektor niepowtarzających się baz „a”. Następnie master rozsyła dane wyliczone w części sekwencyjnej (można to zrobić raz dla każdego slave’a ponieważ dane te nie ulegają zmianie) oraz kolejne bazy obliczeń. Limitem pętli z kroku K06 jest minimum z ilości dostępnych baz oraz zadanej ilości obliczeń.</w:t>
       </w:r>
     </w:p>
     <w:p>
@@ -4738,77 +4615,7 @@
         <w:rPr>
           <w:rFonts w:ascii="Times New Roman" w:hAnsi="Times New Roman" w:cs="Times New Roman"/>
         </w:rPr>
-        <w:t xml:space="preserve">Po rozesłaniu pierwszej partii zadań master oczekuje na sygnały zakończenia przez danego </w:t>
-      </w:r>
-      <w:proofErr w:type="spellStart"/>
-      <w:r>
-        <w:rPr>
-          <w:rFonts w:ascii="Times New Roman" w:hAnsi="Times New Roman" w:cs="Times New Roman"/>
-        </w:rPr>
-        <w:t>slave’a</w:t>
-      </w:r>
-      <w:proofErr w:type="spellEnd"/>
-      <w:r>
-        <w:rPr>
-          <w:rFonts w:ascii="Times New Roman" w:hAnsi="Times New Roman" w:cs="Times New Roman"/>
-        </w:rPr>
-        <w:t xml:space="preserve">. </w:t>
-      </w:r>
-      <w:proofErr w:type="spellStart"/>
-      <w:r>
-        <w:rPr>
-          <w:rFonts w:ascii="Times New Roman" w:hAnsi="Times New Roman" w:cs="Times New Roman"/>
-        </w:rPr>
-        <w:t>Slave</w:t>
-      </w:r>
-      <w:proofErr w:type="spellEnd"/>
-      <w:r>
-        <w:rPr>
-          <w:rFonts w:ascii="Times New Roman" w:hAnsi="Times New Roman" w:cs="Times New Roman"/>
-        </w:rPr>
-        <w:t xml:space="preserve"> wykonuje całą jedna iterację pętli z kroku K06. Jeżeli zwrócił wartość mówiącą że liczba jest pierwsza, dostaje on kolejne zadanie z puli. Po wyczerpaniu wszystkich zadań z puli, master oczekuje na zakończenie wszystkich </w:t>
-      </w:r>
-      <w:proofErr w:type="spellStart"/>
-      <w:r>
-        <w:rPr>
-          <w:rFonts w:ascii="Times New Roman" w:hAnsi="Times New Roman" w:cs="Times New Roman"/>
-        </w:rPr>
-        <w:t>slavów</w:t>
-      </w:r>
-      <w:proofErr w:type="spellEnd"/>
-      <w:r>
-        <w:rPr>
-          <w:rFonts w:ascii="Times New Roman" w:hAnsi="Times New Roman" w:cs="Times New Roman"/>
-        </w:rPr>
-        <w:t xml:space="preserve"> obliczając prawdopodobieństwo tego że liczba jest pierwsza. Jeżeli chociaż jeden </w:t>
-      </w:r>
-      <w:proofErr w:type="spellStart"/>
-      <w:r>
-        <w:rPr>
-          <w:rFonts w:ascii="Times New Roman" w:hAnsi="Times New Roman" w:cs="Times New Roman"/>
-        </w:rPr>
-        <w:t>slave</w:t>
-      </w:r>
-      <w:proofErr w:type="spellEnd"/>
-      <w:r>
-        <w:rPr>
-          <w:rFonts w:ascii="Times New Roman" w:hAnsi="Times New Roman" w:cs="Times New Roman"/>
-        </w:rPr>
-        <w:t xml:space="preserve"> zwróci wartość mówiącą że liczba nie jest pierwsza rozsyłanie dalszych zadań jest zatrzymywane a master oczekuje na zakończenie pozostałych </w:t>
-      </w:r>
-      <w:proofErr w:type="spellStart"/>
-      <w:r>
-        <w:rPr>
-          <w:rFonts w:ascii="Times New Roman" w:hAnsi="Times New Roman" w:cs="Times New Roman"/>
-        </w:rPr>
-        <w:t>slavów</w:t>
-      </w:r>
-      <w:proofErr w:type="spellEnd"/>
-      <w:r>
-        <w:rPr>
-          <w:rFonts w:ascii="Times New Roman" w:hAnsi="Times New Roman" w:cs="Times New Roman"/>
-        </w:rPr>
-        <w:t>. Następnie na ekran drukowany jest wynik.</w:t>
+        <w:t>Po rozesłaniu pierwszej partii zadań master oczekuje na sygnały zakończenia przez danego slave’a. Slave wykonuje całą jedna iterację pętli z kroku K06. Jeżeli zwrócił wartość mówiącą że liczba jest pierwsza, dostaje on kolejne zadanie z puli. Po wyczerpaniu wszystkich zadań z puli, master oczekuje na zakończenie wszystkich slavów obliczając prawdopodobieństwo tego że liczba jest pierwsza. Jeżeli chociaż jeden slave zwróci wartość mówiącą że liczba nie jest pierwsza rozsyłanie dalszych zadań jest zatrzymywane a master oczekuje na zakończenie pozostałych slavów. Następnie na ekran drukowany jest wynik.</w:t>
       </w:r>
     </w:p>
     <w:p>
@@ -4823,21 +4630,7 @@
         <w:rPr>
           <w:rFonts w:ascii="Times New Roman" w:hAnsi="Times New Roman" w:cs="Times New Roman"/>
         </w:rPr>
-        <w:t xml:space="preserve">Jak widać z powyższego opisu instancja mastera podczas głównych obliczeń, praktycznie nic nie robi dzięki czemu może ona być odpalona na maszynie na której jest równiej serwer </w:t>
-      </w:r>
-      <w:proofErr w:type="spellStart"/>
-      <w:r>
-        <w:rPr>
-          <w:rFonts w:ascii="Times New Roman" w:hAnsi="Times New Roman" w:cs="Times New Roman"/>
-        </w:rPr>
-        <w:t>frontendu</w:t>
-      </w:r>
-      <w:proofErr w:type="spellEnd"/>
-      <w:r>
-        <w:rPr>
-          <w:rFonts w:ascii="Times New Roman" w:hAnsi="Times New Roman" w:cs="Times New Roman"/>
-        </w:rPr>
-        <w:t xml:space="preserve"> ponieważ praktycznie nie będzie obciążać tej maszyny.</w:t>
+        <w:t>Jak widać z powyższego opisu instancja mastera podczas głównych obliczeń, praktycznie nic nie robi dzięki czemu może ona być odpalona na maszynie na której jest równiej serwer frontendu ponieważ praktycznie nie będzie obciążać tej maszyny.</w:t>
       </w:r>
     </w:p>
     <w:p>
@@ -4852,6 +4645,7 @@
         <w:rPr>
           <w:rFonts w:ascii="Times New Roman" w:hAnsi="Times New Roman" w:cs="Times New Roman"/>
         </w:rPr>
+        <w:lastRenderedPageBreak/>
         <w:t>Ponieważ potęgowanie z kroku K08 może odbyć się na bardzo dużych liczbach, zastosowano algorytm szybkiego potęgowania oraz bibliotekę pozwalającą przeprowadzać operacje arytmetyczne na bardzo dużych liczbach całkowitych.</w:t>
       </w:r>
     </w:p>
@@ -4940,113 +4734,75 @@
         </w:rPr>
         <w:t>baza = a</w:t>
       </w:r>
+    </w:p>
+    <w:p>
+      <w:pPr>
+        <w:ind w:left="426"/>
+        <w:contextualSpacing/>
+        <w:rPr>
+          <w:rFonts w:ascii="Times New Roman" w:hAnsi="Times New Roman" w:cs="Times New Roman"/>
+        </w:rPr>
+      </w:pPr>
+    </w:p>
+    <w:p>
+      <w:pPr>
+        <w:ind w:left="426"/>
+        <w:contextualSpacing/>
+        <w:rPr>
+          <w:rFonts w:ascii="Times New Roman" w:hAnsi="Times New Roman" w:cs="Times New Roman"/>
+        </w:rPr>
+      </w:pPr>
+      <w:r>
+        <w:rPr>
+          <w:rFonts w:ascii="Times New Roman" w:hAnsi="Times New Roman" w:cs="Times New Roman"/>
+        </w:rPr>
+        <w:t>Dopóki potęga &gt; 0</w:t>
+      </w:r>
+    </w:p>
+    <w:p>
+      <w:pPr>
+        <w:ind w:left="426"/>
+        <w:contextualSpacing/>
+        <w:rPr>
+          <w:rFonts w:cs="Courier New"/>
+          <w:sz w:val="28"/>
+        </w:rPr>
+      </w:pPr>
+      <w:r>
+        <w:rPr>
+          <w:rFonts w:ascii="Times New Roman" w:hAnsi="Times New Roman" w:cs="Times New Roman"/>
+        </w:rPr>
+        <w:t>Jeżeli potęga jest nieparzysta:</w:t>
+      </w:r>
+      <w:r>
+        <w:rPr>
+          <w:rFonts w:ascii="Times New Roman" w:hAnsi="Times New Roman" w:cs="Times New Roman"/>
+        </w:rPr>
+        <w:br/>
+      </w:r>
+      <w:r>
+        <w:rPr>
+          <w:rFonts w:ascii="Times New Roman" w:hAnsi="Times New Roman" w:cs="Times New Roman"/>
+        </w:rPr>
+        <w:tab/>
+        <w:t>wynik = wynik*baza</w:t>
+      </w:r>
+      <w:r>
+        <w:rPr>
+          <w:rFonts w:ascii="Times New Roman" w:hAnsi="Times New Roman" w:cs="Times New Roman"/>
+        </w:rPr>
+        <w:br/>
+        <w:t>baza = baza*baza</w:t>
+      </w:r>
+      <w:r>
+        <w:rPr>
+          <w:rFonts w:ascii="Times New Roman" w:hAnsi="Times New Roman" w:cs="Times New Roman"/>
+        </w:rPr>
+        <w:br/>
+        <w:t>potęga = potęga/2</w:t>
+      </w:r>
       <w:bookmarkStart w:id="0" w:name="_GoBack"/>
       <w:bookmarkEnd w:id="0"/>
-    </w:p>
-    <w:p>
-      <w:pPr>
-        <w:ind w:left="426"/>
-        <w:contextualSpacing/>
-        <w:rPr>
-          <w:rFonts w:ascii="Times New Roman" w:hAnsi="Times New Roman" w:cs="Times New Roman"/>
-        </w:rPr>
-      </w:pPr>
-    </w:p>
-    <w:p>
-      <w:pPr>
-        <w:ind w:left="426"/>
-        <w:contextualSpacing/>
-        <w:rPr>
-          <w:rFonts w:ascii="Times New Roman" w:hAnsi="Times New Roman" w:cs="Times New Roman"/>
-        </w:rPr>
-      </w:pPr>
-      <w:r>
-        <w:rPr>
-          <w:rFonts w:ascii="Times New Roman" w:hAnsi="Times New Roman" w:cs="Times New Roman"/>
-        </w:rPr>
-        <w:t>Dopóki potęga &gt; 0</w:t>
-      </w:r>
-    </w:p>
-    <w:p>
-      <w:pPr>
-        <w:ind w:left="426"/>
-        <w:contextualSpacing/>
-        <w:rPr>
-          <w:rFonts w:cs="Courier New"/>
-          <w:sz w:val="28"/>
-        </w:rPr>
-      </w:pPr>
-      <w:r>
-        <w:rPr>
-          <w:rFonts w:ascii="Times New Roman" w:hAnsi="Times New Roman" w:cs="Times New Roman"/>
-        </w:rPr>
-        <w:t>Jeżeli potęga jest nieparzysta:</w:t>
-      </w:r>
-      <w:r>
-        <w:rPr>
-          <w:rFonts w:ascii="Times New Roman" w:hAnsi="Times New Roman" w:cs="Times New Roman"/>
-        </w:rPr>
-        <w:br/>
-      </w:r>
-      <w:r>
-        <w:rPr>
-          <w:rFonts w:ascii="Times New Roman" w:hAnsi="Times New Roman" w:cs="Times New Roman"/>
-        </w:rPr>
-        <w:tab/>
-        <w:t xml:space="preserve">wynik = </w:t>
-      </w:r>
-      <w:proofErr w:type="spellStart"/>
-      <w:r>
-        <w:rPr>
-          <w:rFonts w:ascii="Times New Roman" w:hAnsi="Times New Roman" w:cs="Times New Roman"/>
-        </w:rPr>
-        <w:t>wynik*baza</w:t>
-      </w:r>
-      <w:proofErr w:type="spellEnd"/>
-      <w:r>
-        <w:rPr>
-          <w:rFonts w:ascii="Times New Roman" w:hAnsi="Times New Roman" w:cs="Times New Roman"/>
-        </w:rPr>
-        <w:br/>
-        <w:t xml:space="preserve">baza = </w:t>
-      </w:r>
-      <w:proofErr w:type="spellStart"/>
-      <w:r>
-        <w:rPr>
-          <w:rFonts w:ascii="Times New Roman" w:hAnsi="Times New Roman" w:cs="Times New Roman"/>
-        </w:rPr>
-        <w:t>baza*baza</w:t>
-      </w:r>
-      <w:proofErr w:type="spellEnd"/>
-      <w:r>
-        <w:rPr>
-          <w:rFonts w:ascii="Times New Roman" w:hAnsi="Times New Roman" w:cs="Times New Roman"/>
-        </w:rPr>
-        <w:br/>
-        <w:t>potęga = potęga/2</w:t>
-      </w:r>
-    </w:p>
-    <w:p>
-      <w:pPr>
-        <w:tabs>
-          <w:tab w:val="left" w:pos="426"/>
-        </w:tabs>
-        <w:ind w:left="426"/>
-        <w:rPr>
-          <w:rFonts w:ascii="Times New Roman" w:hAnsi="Times New Roman" w:cs="Times New Roman"/>
-        </w:rPr>
-      </w:pPr>
-    </w:p>
-    <w:p>
-      <w:pPr>
-        <w:tabs>
-          <w:tab w:val="left" w:pos="426"/>
-        </w:tabs>
-        <w:ind w:left="426"/>
-        <w:rPr>
-          <w:rFonts w:ascii="Times New Roman" w:hAnsi="Times New Roman" w:cs="Times New Roman"/>
-        </w:rPr>
-      </w:pPr>
     </w:p>
     <w:p>
       <w:pPr>
@@ -5077,7 +4833,6 @@
         <w:rPr>
           <w:rFonts w:ascii="Times New Roman" w:hAnsi="Times New Roman" w:cs="Times New Roman"/>
         </w:rPr>
-        <w:lastRenderedPageBreak/>
         <w:tab/>
       </w:r>
       <w:r>
@@ -5104,7 +4859,6 @@
         </w:rPr>
         <w:t xml:space="preserve">Architektura </w:t>
       </w:r>
-      <w:proofErr w:type="spellStart"/>
       <w:r>
         <w:rPr>
           <w:rFonts w:ascii="Times New Roman" w:hAnsi="Times New Roman" w:cs="Times New Roman"/>
@@ -5117,7 +4871,6 @@
         </w:rPr>
         <w:t>endu</w:t>
       </w:r>
-      <w:proofErr w:type="spellEnd"/>
     </w:p>
     <w:p>
       <w:pPr>
@@ -5127,33 +4880,11 @@
           <w:rFonts w:ascii="Times New Roman" w:hAnsi="Times New Roman" w:cs="Times New Roman"/>
         </w:rPr>
       </w:pPr>
-      <w:proofErr w:type="spellStart"/>
-      <w:r>
-        <w:rPr>
-          <w:rFonts w:ascii="Times New Roman" w:hAnsi="Times New Roman" w:cs="Times New Roman"/>
-        </w:rPr>
-        <w:t>Frontend</w:t>
-      </w:r>
-      <w:proofErr w:type="spellEnd"/>
-      <w:r>
-        <w:rPr>
-          <w:rFonts w:ascii="Times New Roman" w:hAnsi="Times New Roman" w:cs="Times New Roman"/>
-        </w:rPr>
-        <w:t xml:space="preserve"> zawiera system autoryzacji użytkowników oparty na wbudowanych mechanizmach </w:t>
-      </w:r>
-      <w:proofErr w:type="spellStart"/>
-      <w:r>
-        <w:rPr>
-          <w:rFonts w:ascii="Times New Roman" w:hAnsi="Times New Roman" w:cs="Times New Roman"/>
-        </w:rPr>
-        <w:t>Django</w:t>
-      </w:r>
-      <w:proofErr w:type="spellEnd"/>
-      <w:r>
-        <w:rPr>
-          <w:rFonts w:ascii="Times New Roman" w:hAnsi="Times New Roman" w:cs="Times New Roman"/>
-        </w:rPr>
-        <w:t xml:space="preserve"> w wersji 1.8. Umożliwia on rejestrację oraz bezpieczną pracę wielu użytkowników.</w:t>
+      <w:r>
+        <w:rPr>
+          <w:rFonts w:ascii="Times New Roman" w:hAnsi="Times New Roman" w:cs="Times New Roman"/>
+        </w:rPr>
+        <w:t>Frontend zawiera system autoryzacji użytkowników oparty na wbudowanych mechanizmach Django w wersji 1.8. Umożliwia on rejestrację oraz bezpieczną pracę wielu użytkowników.</w:t>
       </w:r>
       <w:r>
         <w:rPr>
@@ -5201,19 +4932,11 @@
           <w:rFonts w:ascii="Times New Roman" w:hAnsi="Times New Roman" w:cs="Times New Roman"/>
         </w:rPr>
       </w:pPr>
-      <w:proofErr w:type="spellStart"/>
-      <w:r>
-        <w:rPr>
-          <w:rFonts w:ascii="Times New Roman" w:hAnsi="Times New Roman" w:cs="Times New Roman"/>
-        </w:rPr>
-        <w:t>Number</w:t>
-      </w:r>
-      <w:proofErr w:type="spellEnd"/>
-      <w:r>
-        <w:rPr>
-          <w:rFonts w:ascii="Times New Roman" w:hAnsi="Times New Roman" w:cs="Times New Roman"/>
-        </w:rPr>
-        <w:t xml:space="preserve"> - badana liczba</w:t>
+      <w:r>
+        <w:rPr>
+          <w:rFonts w:ascii="Times New Roman" w:hAnsi="Times New Roman" w:cs="Times New Roman"/>
+        </w:rPr>
+        <w:t>Number - badana liczba</w:t>
       </w:r>
     </w:p>
     <w:p>
@@ -5228,42 +4951,12 @@
           <w:rFonts w:ascii="Times New Roman" w:hAnsi="Times New Roman" w:cs="Times New Roman"/>
         </w:rPr>
       </w:pPr>
-      <w:proofErr w:type="spellStart"/>
-      <w:r>
-        <w:rPr>
-          <w:rFonts w:ascii="Times New Roman" w:hAnsi="Times New Roman" w:cs="Times New Roman"/>
-        </w:rPr>
-        <w:t>result</w:t>
-      </w:r>
-      <w:proofErr w:type="spellEnd"/>
-      <w:r>
-        <w:rPr>
-          <w:rFonts w:ascii="Times New Roman" w:hAnsi="Times New Roman" w:cs="Times New Roman"/>
-        </w:rPr>
-        <w:t xml:space="preserve"> - tutaj będzie wynik </w:t>
-      </w:r>
-      <w:proofErr w:type="spellStart"/>
-      <w:r>
-        <w:rPr>
-          <w:rFonts w:ascii="Times New Roman" w:hAnsi="Times New Roman" w:cs="Times New Roman"/>
-        </w:rPr>
-        <w:t>true</w:t>
-      </w:r>
-      <w:proofErr w:type="spellEnd"/>
-      <w:r>
-        <w:rPr>
-          <w:rFonts w:ascii="Times New Roman" w:hAnsi="Times New Roman" w:cs="Times New Roman"/>
-        </w:rPr>
-        <w:t xml:space="preserve"> albo </w:t>
-      </w:r>
-      <w:proofErr w:type="spellStart"/>
-      <w:r>
-        <w:rPr>
-          <w:rFonts w:ascii="Times New Roman" w:hAnsi="Times New Roman" w:cs="Times New Roman"/>
-        </w:rPr>
-        <w:t>false</w:t>
-      </w:r>
-      <w:proofErr w:type="spellEnd"/>
+      <w:r>
+        <w:rPr>
+          <w:rFonts w:ascii="Times New Roman" w:hAnsi="Times New Roman" w:cs="Times New Roman"/>
+        </w:rPr>
+        <w:t>result - tutaj będzie wynik true albo false</w:t>
+      </w:r>
     </w:p>
     <w:p>
       <w:pPr>
@@ -5277,19 +4970,11 @@
           <w:rFonts w:ascii="Times New Roman" w:hAnsi="Times New Roman" w:cs="Times New Roman"/>
         </w:rPr>
       </w:pPr>
-      <w:proofErr w:type="spellStart"/>
-      <w:r>
-        <w:rPr>
-          <w:rFonts w:ascii="Times New Roman" w:hAnsi="Times New Roman" w:cs="Times New Roman"/>
-        </w:rPr>
-        <w:t>probability</w:t>
-      </w:r>
-      <w:proofErr w:type="spellEnd"/>
-      <w:r>
-        <w:rPr>
-          <w:rFonts w:ascii="Times New Roman" w:hAnsi="Times New Roman" w:cs="Times New Roman"/>
-        </w:rPr>
-        <w:t xml:space="preserve"> - prawdopodobieństwo</w:t>
+      <w:r>
+        <w:rPr>
+          <w:rFonts w:ascii="Times New Roman" w:hAnsi="Times New Roman" w:cs="Times New Roman"/>
+        </w:rPr>
+        <w:t>probability - prawdopodobieństwo</w:t>
       </w:r>
     </w:p>
     <w:p>
@@ -5304,19 +4989,11 @@
           <w:rFonts w:ascii="Times New Roman" w:hAnsi="Times New Roman" w:cs="Times New Roman"/>
         </w:rPr>
       </w:pPr>
-      <w:proofErr w:type="spellStart"/>
-      <w:r>
-        <w:rPr>
-          <w:rFonts w:ascii="Times New Roman" w:hAnsi="Times New Roman" w:cs="Times New Roman"/>
-        </w:rPr>
-        <w:t>create_date</w:t>
-      </w:r>
-      <w:proofErr w:type="spellEnd"/>
-      <w:r>
-        <w:rPr>
-          <w:rFonts w:ascii="Times New Roman" w:hAnsi="Times New Roman" w:cs="Times New Roman"/>
-        </w:rPr>
-        <w:t xml:space="preserve"> - data utworzenia zadania</w:t>
+      <w:r>
+        <w:rPr>
+          <w:rFonts w:ascii="Times New Roman" w:hAnsi="Times New Roman" w:cs="Times New Roman"/>
+        </w:rPr>
+        <w:t>create_date - data utworzenia zadania</w:t>
       </w:r>
     </w:p>
     <w:p>
@@ -5331,28 +5008,12 @@
           <w:rFonts w:ascii="Times New Roman" w:hAnsi="Times New Roman" w:cs="Times New Roman"/>
         </w:rPr>
       </w:pPr>
-      <w:proofErr w:type="spellStart"/>
-      <w:r>
-        <w:rPr>
-          <w:rFonts w:ascii="Times New Roman" w:hAnsi="Times New Roman" w:cs="Times New Roman"/>
-        </w:rPr>
-        <w:t>start_date</w:t>
-      </w:r>
-      <w:proofErr w:type="spellEnd"/>
-      <w:r>
-        <w:rPr>
-          <w:rFonts w:ascii="Times New Roman" w:hAnsi="Times New Roman" w:cs="Times New Roman"/>
-        </w:rPr>
-        <w:t xml:space="preserve"> - data odpalenia zadania przez </w:t>
-      </w:r>
-      <w:proofErr w:type="spellStart"/>
-      <w:r>
-        <w:rPr>
-          <w:rFonts w:ascii="Times New Roman" w:hAnsi="Times New Roman" w:cs="Times New Roman"/>
-        </w:rPr>
-        <w:t>backend</w:t>
-      </w:r>
-      <w:proofErr w:type="spellEnd"/>
+      <w:r>
+        <w:rPr>
+          <w:rFonts w:ascii="Times New Roman" w:hAnsi="Times New Roman" w:cs="Times New Roman"/>
+        </w:rPr>
+        <w:t>start_date - data odpalenia zadania przez backend</w:t>
+      </w:r>
     </w:p>
     <w:p>
       <w:pPr>
@@ -5366,19 +5027,11 @@
           <w:rFonts w:ascii="Times New Roman" w:hAnsi="Times New Roman" w:cs="Times New Roman"/>
         </w:rPr>
       </w:pPr>
-      <w:proofErr w:type="spellStart"/>
-      <w:r>
-        <w:rPr>
-          <w:rFonts w:ascii="Times New Roman" w:hAnsi="Times New Roman" w:cs="Times New Roman"/>
-        </w:rPr>
-        <w:t>finish_date</w:t>
-      </w:r>
-      <w:proofErr w:type="spellEnd"/>
-      <w:r>
-        <w:rPr>
-          <w:rFonts w:ascii="Times New Roman" w:hAnsi="Times New Roman" w:cs="Times New Roman"/>
-        </w:rPr>
-        <w:t xml:space="preserve"> - data ukończenia zadania</w:t>
+      <w:r>
+        <w:rPr>
+          <w:rFonts w:ascii="Times New Roman" w:hAnsi="Times New Roman" w:cs="Times New Roman"/>
+        </w:rPr>
+        <w:t>finish_date - data ukończenia zadania</w:t>
       </w:r>
     </w:p>
     <w:p>
@@ -5393,19 +5046,11 @@
           <w:rFonts w:ascii="Times New Roman" w:hAnsi="Times New Roman" w:cs="Times New Roman"/>
         </w:rPr>
       </w:pPr>
-      <w:proofErr w:type="spellStart"/>
-      <w:r>
-        <w:rPr>
-          <w:rFonts w:ascii="Times New Roman" w:hAnsi="Times New Roman" w:cs="Times New Roman"/>
-        </w:rPr>
-        <w:t>user</w:t>
-      </w:r>
-      <w:proofErr w:type="spellEnd"/>
-      <w:r>
-        <w:rPr>
-          <w:rFonts w:ascii="Times New Roman" w:hAnsi="Times New Roman" w:cs="Times New Roman"/>
-        </w:rPr>
-        <w:t xml:space="preserve"> - klucz obcy do użytkownika</w:t>
+      <w:r>
+        <w:rPr>
+          <w:rFonts w:ascii="Times New Roman" w:hAnsi="Times New Roman" w:cs="Times New Roman"/>
+        </w:rPr>
+        <w:t>user - klucz obcy do użytkownika</w:t>
       </w:r>
     </w:p>
     <w:p>
@@ -5418,69 +5063,15 @@
         <w:jc w:val="both"/>
         <w:rPr>
           <w:rFonts w:ascii="Times New Roman" w:hAnsi="Times New Roman" w:cs="Times New Roman"/>
-        </w:rPr>
-      </w:pPr>
-      <w:r>
-        <w:rPr>
-          <w:rFonts w:ascii="Times New Roman" w:hAnsi="Times New Roman" w:cs="Times New Roman"/>
-        </w:rPr>
-        <w:t>status - są cztery {</w:t>
-      </w:r>
-      <w:proofErr w:type="spellStart"/>
-      <w:r>
-        <w:rPr>
-          <w:rFonts w:ascii="Times New Roman" w:hAnsi="Times New Roman" w:cs="Times New Roman"/>
-        </w:rPr>
-        <w:t>In_queue</w:t>
-      </w:r>
-      <w:proofErr w:type="spellEnd"/>
-      <w:r>
-        <w:rPr>
-          <w:rFonts w:ascii="Times New Roman" w:hAnsi="Times New Roman" w:cs="Times New Roman"/>
-        </w:rPr>
-        <w:t xml:space="preserve">, </w:t>
-      </w:r>
-      <w:proofErr w:type="spellStart"/>
-      <w:r>
-        <w:rPr>
-          <w:rFonts w:ascii="Times New Roman" w:hAnsi="Times New Roman" w:cs="Times New Roman"/>
-        </w:rPr>
-        <w:t>In_progress</w:t>
-      </w:r>
-      <w:proofErr w:type="spellEnd"/>
-      <w:r>
-        <w:rPr>
-          <w:rFonts w:ascii="Times New Roman" w:hAnsi="Times New Roman" w:cs="Times New Roman"/>
-        </w:rPr>
-        <w:t xml:space="preserve">, </w:t>
-      </w:r>
-      <w:proofErr w:type="spellStart"/>
-      <w:r>
-        <w:rPr>
-          <w:rFonts w:ascii="Times New Roman" w:hAnsi="Times New Roman" w:cs="Times New Roman"/>
-        </w:rPr>
-        <w:t>Finished</w:t>
-      </w:r>
-      <w:proofErr w:type="spellEnd"/>
-      <w:r>
-        <w:rPr>
-          <w:rFonts w:ascii="Times New Roman" w:hAnsi="Times New Roman" w:cs="Times New Roman"/>
-        </w:rPr>
-        <w:t xml:space="preserve">, </w:t>
-      </w:r>
-      <w:proofErr w:type="spellStart"/>
-      <w:r>
-        <w:rPr>
-          <w:rFonts w:ascii="Times New Roman" w:hAnsi="Times New Roman" w:cs="Times New Roman"/>
-        </w:rPr>
-        <w:t>Aborted</w:t>
-      </w:r>
-      <w:proofErr w:type="spellEnd"/>
-      <w:r>
-        <w:rPr>
-          <w:rFonts w:ascii="Times New Roman" w:hAnsi="Times New Roman" w:cs="Times New Roman"/>
-        </w:rPr>
-        <w:t>}</w:t>
+          <w:lang w:val="en-US"/>
+        </w:rPr>
+      </w:pPr>
+      <w:r>
+        <w:rPr>
+          <w:rFonts w:ascii="Times New Roman" w:hAnsi="Times New Roman" w:cs="Times New Roman"/>
+          <w:lang w:val="en-US"/>
+        </w:rPr>
+        <w:t>status - są cztery {In_queue, In_progress, Finished, Aborted}</w:t>
       </w:r>
     </w:p>
     <w:p>
@@ -5498,146 +5089,57 @@
           <w:sz w:val="22"/>
           <w:szCs w:val="22"/>
         </w:rPr>
-        <w:t xml:space="preserve">Komunikacja pomiędzy </w:t>
-      </w:r>
-      <w:proofErr w:type="spellStart"/>
+        <w:t>Komunikacja pomiędzy frontendem a backend odb</w:t>
+      </w:r>
       <w:r>
         <w:rPr>
           <w:sz w:val="22"/>
           <w:szCs w:val="22"/>
         </w:rPr>
-        <w:t>frontendem</w:t>
-      </w:r>
-      <w:proofErr w:type="spellEnd"/>
+        <w:t>y</w:t>
+      </w:r>
       <w:r>
         <w:rPr>
           <w:sz w:val="22"/>
           <w:szCs w:val="22"/>
         </w:rPr>
-        <w:t xml:space="preserve"> a </w:t>
-      </w:r>
-      <w:proofErr w:type="spellStart"/>
+        <w:t>wa się poprzez bazę danych SQLite</w:t>
+      </w:r>
       <w:r>
         <w:rPr>
           <w:sz w:val="22"/>
           <w:szCs w:val="22"/>
         </w:rPr>
-        <w:t>backend</w:t>
-      </w:r>
-      <w:proofErr w:type="spellEnd"/>
+        <w:t xml:space="preserve"> </w:t>
+      </w:r>
       <w:r>
         <w:rPr>
           <w:sz w:val="22"/>
           <w:szCs w:val="22"/>
         </w:rPr>
-        <w:t xml:space="preserve"> odb</w:t>
+        <w:br/>
+        <w:t>w wersji 3</w:t>
       </w:r>
       <w:r>
         <w:rPr>
           <w:sz w:val="22"/>
           <w:szCs w:val="22"/>
         </w:rPr>
-        <w:t>y</w:t>
+        <w:t>. Aplikacja zawiera skrypt</w:t>
       </w:r>
       <w:r>
         <w:rPr>
           <w:sz w:val="22"/>
           <w:szCs w:val="22"/>
         </w:rPr>
-        <w:t xml:space="preserve">wa się poprzez bazę danych </w:t>
-      </w:r>
-      <w:proofErr w:type="spellStart"/>
+        <w:t xml:space="preserve"> napisany w języku Python w wersji 3</w:t>
+      </w:r>
       <w:r>
         <w:rPr>
           <w:sz w:val="22"/>
           <w:szCs w:val="22"/>
         </w:rPr>
-        <w:t>SQLite</w:t>
-      </w:r>
-      <w:proofErr w:type="spellEnd"/>
-      <w:r>
-        <w:rPr>
-          <w:sz w:val="22"/>
-          <w:szCs w:val="22"/>
-        </w:rPr>
-        <w:t xml:space="preserve"> </w:t>
-      </w:r>
-      <w:r>
-        <w:rPr>
-          <w:sz w:val="22"/>
-          <w:szCs w:val="22"/>
-        </w:rPr>
-        <w:br/>
-        <w:t>w wersji 3</w:t>
-      </w:r>
-      <w:r>
-        <w:rPr>
-          <w:sz w:val="22"/>
-          <w:szCs w:val="22"/>
-        </w:rPr>
-        <w:t>. Aplikacja zawiera skrypt</w:t>
-      </w:r>
-      <w:r>
-        <w:rPr>
-          <w:sz w:val="22"/>
-          <w:szCs w:val="22"/>
-        </w:rPr>
-        <w:t xml:space="preserve"> napisany w języku </w:t>
-      </w:r>
-      <w:proofErr w:type="spellStart"/>
-      <w:r>
-        <w:rPr>
-          <w:sz w:val="22"/>
-          <w:szCs w:val="22"/>
-        </w:rPr>
-        <w:t>Python</w:t>
-      </w:r>
-      <w:proofErr w:type="spellEnd"/>
-      <w:r>
-        <w:rPr>
-          <w:sz w:val="22"/>
-          <w:szCs w:val="22"/>
-        </w:rPr>
-        <w:t xml:space="preserve"> w wersji 3</w:t>
-      </w:r>
-      <w:r>
-        <w:rPr>
-          <w:sz w:val="22"/>
-          <w:szCs w:val="22"/>
-        </w:rPr>
-        <w:t xml:space="preserve">, który co 60 sekund wysyła zapytanie do bazy o jeden wpis, którego status to </w:t>
-      </w:r>
-      <w:proofErr w:type="spellStart"/>
-      <w:r>
-        <w:rPr>
-          <w:sz w:val="22"/>
-          <w:szCs w:val="22"/>
-        </w:rPr>
-        <w:t>In_queue</w:t>
-      </w:r>
-      <w:proofErr w:type="spellEnd"/>
-      <w:r>
-        <w:rPr>
-          <w:sz w:val="22"/>
-          <w:szCs w:val="22"/>
-        </w:rPr>
-        <w:t xml:space="preserve">, który został najdawniej dodany do bazy. Następnie przekazuje zadanie do </w:t>
-      </w:r>
-      <w:proofErr w:type="spellStart"/>
-      <w:r>
-        <w:rPr>
-          <w:sz w:val="22"/>
-          <w:szCs w:val="22"/>
-        </w:rPr>
-        <w:t>backendu</w:t>
-      </w:r>
-      <w:proofErr w:type="spellEnd"/>
-      <w:r>
-        <w:rPr>
-          <w:sz w:val="22"/>
-          <w:szCs w:val="22"/>
-        </w:rPr>
-        <w:t>, czeka na wynik i aktualizuje wpis w bazie.</w:t>
+        <w:t>, który co 60 sekund wysyła zapytanie do bazy o jeden wpis, którego status to In_queue, który został najdawniej dodany do bazy. Następnie przekazuje zadanie do backendu, czeka na wynik i aktualizuje wpis w bazie.</w:t>
       </w:r>
     </w:p>
     <w:p>
@@ -5648,7 +5150,7 @@
       </w:pPr>
     </w:p>
     <w:sectPr>
-      <w:footerReference w:type="default" r:id="rId17"/>
+      <w:footerReference w:type="default" r:id="rId10"/>
       <w:pgSz w:w="11906" w:h="16838"/>
       <w:pgMar w:top="1417" w:right="1417" w:bottom="1417" w:left="1417" w:header="708" w:footer="708" w:gutter="0"/>
       <w:cols w:space="708"/>
@@ -5659,7 +5161,7 @@
 </file>
 
 <file path=word/endnotes.xml><?xml version="1.0" encoding="utf-8"?>
-<w:endnotes xmlns:ve="http://schemas.openxmlformats.org/markup-compatibility/2006" xmlns:o="urn:schemas-microsoft-com:office:office" xmlns:r="http://schemas.openxmlformats.org/officeDocument/2006/relationships" xmlns:m="http://schemas.openxmlformats.org/officeDocument/2006/math" xmlns:v="urn:schemas-microsoft-com:vml" xmlns:wp="http://schemas.openxmlformats.org/drawingml/2006/wordprocessingDrawing" xmlns:w10="urn:schemas-microsoft-com:office:word" xmlns:w="http://schemas.openxmlformats.org/wordprocessingml/2006/main" xmlns:wne="http://schemas.microsoft.com/office/word/2006/wordml">
+<w:endnotes xmlns:wpc="http://schemas.microsoft.com/office/word/2010/wordprocessingCanvas" xmlns:mc="http://schemas.openxmlformats.org/markup-compatibility/2006" xmlns:o="urn:schemas-microsoft-com:office:office" xmlns:r="http://schemas.openxmlformats.org/officeDocument/2006/relationships" xmlns:m="http://schemas.openxmlformats.org/officeDocument/2006/math" xmlns:v="urn:schemas-microsoft-com:vml" xmlns:wp14="http://schemas.microsoft.com/office/word/2010/wordprocessingDrawing" xmlns:wp="http://schemas.openxmlformats.org/drawingml/2006/wordprocessingDrawing" xmlns:w10="urn:schemas-microsoft-com:office:word" xmlns:w="http://schemas.openxmlformats.org/wordprocessingml/2006/main" xmlns:w14="http://schemas.microsoft.com/office/word/2010/wordml" xmlns:w15="http://schemas.microsoft.com/office/word/2012/wordml" xmlns:wpg="http://schemas.microsoft.com/office/word/2010/wordprocessingGroup" xmlns:wpi="http://schemas.microsoft.com/office/word/2010/wordprocessingInk" xmlns:wne="http://schemas.microsoft.com/office/word/2006/wordml" xmlns:wps="http://schemas.microsoft.com/office/word/2010/wordprocessingShape" mc:Ignorable="w14 w15 wp14">
   <w:endnote w:type="separator" w:id="-1">
     <w:p>
       <w:pPr>
@@ -5684,7 +5186,7 @@
 </file>
 
 <file path=word/footer1.xml><?xml version="1.0" encoding="utf-8"?>
-<w:ftr xmlns:ve="http://schemas.openxmlformats.org/markup-compatibility/2006" xmlns:o="urn:schemas-microsoft-com:office:office" xmlns:r="http://schemas.openxmlformats.org/officeDocument/2006/relationships" xmlns:m="http://schemas.openxmlformats.org/officeDocument/2006/math" xmlns:v="urn:schemas-microsoft-com:vml" xmlns:wp="http://schemas.openxmlformats.org/drawingml/2006/wordprocessingDrawing" xmlns:w10="urn:schemas-microsoft-com:office:word" xmlns:w="http://schemas.openxmlformats.org/wordprocessingml/2006/main" xmlns:wne="http://schemas.microsoft.com/office/word/2006/wordml">
+<w:ftr xmlns:wpc="http://schemas.microsoft.com/office/word/2010/wordprocessingCanvas" xmlns:mc="http://schemas.openxmlformats.org/markup-compatibility/2006" xmlns:o="urn:schemas-microsoft-com:office:office" xmlns:r="http://schemas.openxmlformats.org/officeDocument/2006/relationships" xmlns:m="http://schemas.openxmlformats.org/officeDocument/2006/math" xmlns:v="urn:schemas-microsoft-com:vml" xmlns:wp14="http://schemas.microsoft.com/office/word/2010/wordprocessingDrawing" xmlns:wp="http://schemas.openxmlformats.org/drawingml/2006/wordprocessingDrawing" xmlns:w10="urn:schemas-microsoft-com:office:word" xmlns:w="http://schemas.openxmlformats.org/wordprocessingml/2006/main" xmlns:w14="http://schemas.microsoft.com/office/word/2010/wordml" xmlns:w15="http://schemas.microsoft.com/office/word/2012/wordml" xmlns:wpg="http://schemas.microsoft.com/office/word/2010/wordprocessingGroup" xmlns:wpi="http://schemas.microsoft.com/office/word/2010/wordprocessingInk" xmlns:wne="http://schemas.microsoft.com/office/word/2006/wordml" xmlns:wps="http://schemas.microsoft.com/office/word/2010/wordprocessingShape" mc:Ignorable="w14 w15 wp14">
   <w:sdt>
     <w:sdtPr>
       <w:id w:val="4166985"/>
@@ -5693,6 +5195,7 @@
         <w:docPartUnique/>
       </w:docPartObj>
     </w:sdtPr>
+    <w:sdtEndPr/>
     <w:sdtContent>
       <w:sdt>
         <w:sdtPr>
@@ -5702,6 +5205,7 @@
             <w:docPartUnique/>
           </w:docPartObj>
         </w:sdtPr>
+        <w:sdtEndPr/>
         <w:sdtContent>
           <w:p>
             <w:pPr>
@@ -5738,7 +5242,7 @@
                 <w:b/>
                 <w:noProof/>
               </w:rPr>
-              <w:t>4</w:t>
+              <w:t>1</w:t>
             </w:r>
             <w:r>
               <w:rPr>
@@ -5802,7 +5306,7 @@
 </file>
 
 <file path=word/footnotes.xml><?xml version="1.0" encoding="utf-8"?>
-<w:footnotes xmlns:ve="http://schemas.openxmlformats.org/markup-compatibility/2006" xmlns:o="urn:schemas-microsoft-com:office:office" xmlns:r="http://schemas.openxmlformats.org/officeDocument/2006/relationships" xmlns:m="http://schemas.openxmlformats.org/officeDocument/2006/math" xmlns:v="urn:schemas-microsoft-com:vml" xmlns:wp="http://schemas.openxmlformats.org/drawingml/2006/wordprocessingDrawing" xmlns:w10="urn:schemas-microsoft-com:office:word" xmlns:w="http://schemas.openxmlformats.org/wordprocessingml/2006/main" xmlns:wne="http://schemas.microsoft.com/office/word/2006/wordml">
+<w:footnotes xmlns:wpc="http://schemas.microsoft.com/office/word/2010/wordprocessingCanvas" xmlns:mc="http://schemas.openxmlformats.org/markup-compatibility/2006" xmlns:o="urn:schemas-microsoft-com:office:office" xmlns:r="http://schemas.openxmlformats.org/officeDocument/2006/relationships" xmlns:m="http://schemas.openxmlformats.org/officeDocument/2006/math" xmlns:v="urn:schemas-microsoft-com:vml" xmlns:wp14="http://schemas.microsoft.com/office/word/2010/wordprocessingDrawing" xmlns:wp="http://schemas.openxmlformats.org/drawingml/2006/wordprocessingDrawing" xmlns:w10="urn:schemas-microsoft-com:office:word" xmlns:w="http://schemas.openxmlformats.org/wordprocessingml/2006/main" xmlns:w14="http://schemas.microsoft.com/office/word/2010/wordml" xmlns:w15="http://schemas.microsoft.com/office/word/2012/wordml" xmlns:wpg="http://schemas.microsoft.com/office/word/2010/wordprocessingGroup" xmlns:wpi="http://schemas.microsoft.com/office/word/2010/wordprocessingInk" xmlns:wne="http://schemas.microsoft.com/office/word/2006/wordml" xmlns:wps="http://schemas.microsoft.com/office/word/2010/wordprocessingShape" mc:Ignorable="w14 w15 wp14">
   <w:footnote w:type="separator" w:id="-1">
     <w:p>
       <w:pPr>
@@ -5827,7 +5331,7 @@
 </file>
 
 <file path=word/numbering.xml><?xml version="1.0" encoding="utf-8"?>
-<w:numbering xmlns:ve="http://schemas.openxmlformats.org/markup-compatibility/2006" xmlns:o="urn:schemas-microsoft-com:office:office" xmlns:r="http://schemas.openxmlformats.org/officeDocument/2006/relationships" xmlns:m="http://schemas.openxmlformats.org/officeDocument/2006/math" xmlns:v="urn:schemas-microsoft-com:vml" xmlns:wp="http://schemas.openxmlformats.org/drawingml/2006/wordprocessingDrawing" xmlns:w10="urn:schemas-microsoft-com:office:word" xmlns:w="http://schemas.openxmlformats.org/wordprocessingml/2006/main" xmlns:wne="http://schemas.microsoft.com/office/word/2006/wordml">
+<w:numbering xmlns:wpc="http://schemas.microsoft.com/office/word/2010/wordprocessingCanvas" xmlns:mc="http://schemas.openxmlformats.org/markup-compatibility/2006" xmlns:o="urn:schemas-microsoft-com:office:office" xmlns:r="http://schemas.openxmlformats.org/officeDocument/2006/relationships" xmlns:m="http://schemas.openxmlformats.org/officeDocument/2006/math" xmlns:v="urn:schemas-microsoft-com:vml" xmlns:wp14="http://schemas.microsoft.com/office/word/2010/wordprocessingDrawing" xmlns:wp="http://schemas.openxmlformats.org/drawingml/2006/wordprocessingDrawing" xmlns:w10="urn:schemas-microsoft-com:office:word" xmlns:w="http://schemas.openxmlformats.org/wordprocessingml/2006/main" xmlns:w14="http://schemas.microsoft.com/office/word/2010/wordml" xmlns:w15="http://schemas.microsoft.com/office/word/2012/wordml" xmlns:wpg="http://schemas.microsoft.com/office/word/2010/wordprocessingGroup" xmlns:wpi="http://schemas.microsoft.com/office/word/2010/wordprocessingInk" xmlns:wne="http://schemas.microsoft.com/office/word/2006/wordml" xmlns:wps="http://schemas.microsoft.com/office/word/2010/wordprocessingShape" mc:Ignorable="w14 w15 wp14">
   <w:abstractNum w:abstractNumId="0">
     <w:nsid w:val="01B06857"/>
     <w:multiLevelType w:val="multilevel"/>
@@ -6242,7 +5746,7 @@
 </file>
 
 <file path=word/styles.xml><?xml version="1.0" encoding="utf-8"?>
-<w:styles xmlns:r="http://schemas.openxmlformats.org/officeDocument/2006/relationships" xmlns:w="http://schemas.openxmlformats.org/wordprocessingml/2006/main">
+<w:styles xmlns:mc="http://schemas.openxmlformats.org/markup-compatibility/2006" xmlns:r="http://schemas.openxmlformats.org/officeDocument/2006/relationships" xmlns:w="http://schemas.openxmlformats.org/wordprocessingml/2006/main" xmlns:w14="http://schemas.microsoft.com/office/word/2010/wordml" xmlns:w15="http://schemas.microsoft.com/office/word/2012/wordml" mc:Ignorable="w14 w15">
   <w:docDefaults>
     <w:rPrDefault>
       <w:rPr>
@@ -6258,144 +5762,378 @@
       </w:pPr>
     </w:pPrDefault>
   </w:docDefaults>
-  <w:latentStyles w:defLockedState="0" w:defUIPriority="99" w:defSemiHidden="1" w:defUnhideWhenUsed="1" w:defQFormat="0" w:count="267">
-    <w:lsdException w:name="Normal" w:semiHidden="0" w:uiPriority="0" w:unhideWhenUsed="0" w:qFormat="1"/>
-    <w:lsdException w:name="heading 1" w:semiHidden="0" w:uiPriority="9" w:unhideWhenUsed="0" w:qFormat="1"/>
-    <w:lsdException w:name="heading 2" w:uiPriority="9" w:qFormat="1"/>
-    <w:lsdException w:name="heading 3" w:uiPriority="9" w:qFormat="1"/>
-    <w:lsdException w:name="heading 4" w:uiPriority="9" w:qFormat="1"/>
-    <w:lsdException w:name="heading 5" w:uiPriority="9" w:qFormat="1"/>
-    <w:lsdException w:name="heading 6" w:uiPriority="9" w:qFormat="1"/>
-    <w:lsdException w:name="heading 7" w:uiPriority="9" w:qFormat="1"/>
-    <w:lsdException w:name="heading 8" w:uiPriority="9" w:qFormat="1"/>
-    <w:lsdException w:name="heading 9" w:uiPriority="9" w:qFormat="1"/>
-    <w:lsdException w:name="toc 1" w:uiPriority="39"/>
-    <w:lsdException w:name="toc 2" w:uiPriority="39"/>
-    <w:lsdException w:name="toc 3" w:uiPriority="39"/>
-    <w:lsdException w:name="toc 4" w:uiPriority="39"/>
-    <w:lsdException w:name="toc 5" w:uiPriority="39"/>
-    <w:lsdException w:name="toc 6" w:uiPriority="39"/>
-    <w:lsdException w:name="toc 7" w:uiPriority="39"/>
-    <w:lsdException w:name="toc 8" w:uiPriority="39"/>
-    <w:lsdException w:name="toc 9" w:uiPriority="39"/>
-    <w:lsdException w:name="caption" w:uiPriority="35" w:qFormat="1"/>
-    <w:lsdException w:name="Title" w:semiHidden="0" w:uiPriority="10" w:unhideWhenUsed="0" w:qFormat="1"/>
-    <w:lsdException w:name="Default Paragraph Font" w:uiPriority="1"/>
-    <w:lsdException w:name="Subtitle" w:semiHidden="0" w:uiPriority="11" w:unhideWhenUsed="0" w:qFormat="1"/>
-    <w:lsdException w:name="Strong" w:semiHidden="0" w:uiPriority="22" w:unhideWhenUsed="0" w:qFormat="1"/>
-    <w:lsdException w:name="Emphasis" w:semiHidden="0" w:uiPriority="20" w:unhideWhenUsed="0" w:qFormat="1"/>
-    <w:lsdException w:name="Table Grid" w:semiHidden="0" w:uiPriority="59" w:unhideWhenUsed="0"/>
-    <w:lsdException w:name="Placeholder Text" w:unhideWhenUsed="0"/>
-    <w:lsdException w:name="No Spacing" w:semiHidden="0" w:uiPriority="1" w:unhideWhenUsed="0" w:qFormat="1"/>
-    <w:lsdException w:name="Light Shading" w:semiHidden="0" w:uiPriority="60" w:unhideWhenUsed="0"/>
-    <w:lsdException w:name="Light List" w:semiHidden="0" w:uiPriority="61" w:unhideWhenUsed="0"/>
-    <w:lsdException w:name="Light Grid" w:semiHidden="0" w:uiPriority="62" w:unhideWhenUsed="0"/>
-    <w:lsdException w:name="Medium Shading 1" w:semiHidden="0" w:uiPriority="63" w:unhideWhenUsed="0"/>
-    <w:lsdException w:name="Medium Shading 2" w:semiHidden="0" w:uiPriority="64" w:unhideWhenUsed="0"/>
-    <w:lsdException w:name="Medium List 1" w:semiHidden="0" w:uiPriority="65" w:unhideWhenUsed="0"/>
-    <w:lsdException w:name="Medium List 2" w:semiHidden="0" w:uiPriority="66" w:unhideWhenUsed="0"/>
-    <w:lsdException w:name="Medium Grid 1" w:semiHidden="0" w:uiPriority="67" w:unhideWhenUsed="0"/>
-    <w:lsdException w:name="Medium Grid 2" w:semiHidden="0" w:uiPriority="68" w:unhideWhenUsed="0"/>
-    <w:lsdException w:name="Medium Grid 3" w:semiHidden="0" w:uiPriority="69" w:unhideWhenUsed="0"/>
-    <w:lsdException w:name="Dark List" w:semiHidden="0" w:uiPriority="70" w:unhideWhenUsed="0"/>
-    <w:lsdException w:name="Colorful Shading" w:semiHidden="0" w:uiPriority="71" w:unhideWhenUsed="0"/>
-    <w:lsdException w:name="Colorful List" w:semiHidden="0" w:uiPriority="72" w:unhideWhenUsed="0"/>
-    <w:lsdException w:name="Colorful Grid" w:semiHidden="0" w:uiPriority="73" w:unhideWhenUsed="0"/>
-    <w:lsdException w:name="Light Shading Accent 1" w:semiHidden="0" w:uiPriority="60" w:unhideWhenUsed="0"/>
-    <w:lsdException w:name="Light List Accent 1" w:semiHidden="0" w:uiPriority="61" w:unhideWhenUsed="0"/>
-    <w:lsdException w:name="Light Grid Accent 1" w:semiHidden="0" w:uiPriority="62" w:unhideWhenUsed="0"/>
-    <w:lsdException w:name="Medium Shading 1 Accent 1" w:semiHidden="0" w:uiPriority="63" w:unhideWhenUsed="0"/>
-    <w:lsdException w:name="Medium Shading 2 Accent 1" w:semiHidden="0" w:uiPriority="64" w:unhideWhenUsed="0"/>
-    <w:lsdException w:name="Medium List 1 Accent 1" w:semiHidden="0" w:uiPriority="65" w:unhideWhenUsed="0"/>
-    <w:lsdException w:name="Revision" w:unhideWhenUsed="0"/>
-    <w:lsdException w:name="List Paragraph" w:semiHidden="0" w:uiPriority="34" w:unhideWhenUsed="0" w:qFormat="1"/>
-    <w:lsdException w:name="Quote" w:semiHidden="0" w:uiPriority="29" w:unhideWhenUsed="0" w:qFormat="1"/>
-    <w:lsdException w:name="Intense Quote" w:semiHidden="0" w:uiPriority="30" w:unhideWhenUsed="0" w:qFormat="1"/>
-    <w:lsdException w:name="Medium List 2 Accent 1" w:semiHidden="0" w:uiPriority="66" w:unhideWhenUsed="0"/>
-    <w:lsdException w:name="Medium Grid 1 Accent 1" w:semiHidden="0" w:uiPriority="67" w:unhideWhenUsed="0"/>
-    <w:lsdException w:name="Medium Grid 2 Accent 1" w:semiHidden="0" w:uiPriority="68" w:unhideWhenUsed="0"/>
-    <w:lsdException w:name="Medium Grid 3 Accent 1" w:semiHidden="0" w:uiPriority="69" w:unhideWhenUsed="0"/>
-    <w:lsdException w:name="Dark List Accent 1" w:semiHidden="0" w:uiPriority="70" w:unhideWhenUsed="0"/>
-    <w:lsdException w:name="Colorful Shading Accent 1" w:semiHidden="0" w:uiPriority="71" w:unhideWhenUsed="0"/>
-    <w:lsdException w:name="Colorful List Accent 1" w:semiHidden="0" w:uiPriority="72" w:unhideWhenUsed="0"/>
-    <w:lsdException w:name="Colorful Grid Accent 1" w:semiHidden="0" w:uiPriority="73" w:unhideWhenUsed="0"/>
-    <w:lsdException w:name="Light Shading Accent 2" w:semiHidden="0" w:uiPriority="60" w:unhideWhenUsed="0"/>
-    <w:lsdException w:name="Light List Accent 2" w:semiHidden="0" w:uiPriority="61" w:unhideWhenUsed="0"/>
-    <w:lsdException w:name="Light Grid Accent 2" w:semiHidden="0" w:uiPriority="62" w:unhideWhenUsed="0"/>
-    <w:lsdException w:name="Medium Shading 1 Accent 2" w:semiHidden="0" w:uiPriority="63" w:unhideWhenUsed="0"/>
-    <w:lsdException w:name="Medium Shading 2 Accent 2" w:semiHidden="0" w:uiPriority="64" w:unhideWhenUsed="0"/>
-    <w:lsdException w:name="Medium List 1 Accent 2" w:semiHidden="0" w:uiPriority="65" w:unhideWhenUsed="0"/>
-    <w:lsdException w:name="Medium List 2 Accent 2" w:semiHidden="0" w:uiPriority="66" w:unhideWhenUsed="0"/>
-    <w:lsdException w:name="Medium Grid 1 Accent 2" w:semiHidden="0" w:uiPriority="67" w:unhideWhenUsed="0"/>
-    <w:lsdException w:name="Medium Grid 2 Accent 2" w:semiHidden="0" w:uiPriority="68" w:unhideWhenUsed="0"/>
-    <w:lsdException w:name="Medium Grid 3 Accent 2" w:semiHidden="0" w:uiPriority="69" w:unhideWhenUsed="0"/>
-    <w:lsdException w:name="Dark List Accent 2" w:semiHidden="0" w:uiPriority="70" w:unhideWhenUsed="0"/>
-    <w:lsdException w:name="Colorful Shading Accent 2" w:semiHidden="0" w:uiPriority="71" w:unhideWhenUsed="0"/>
-    <w:lsdException w:name="Colorful List Accent 2" w:semiHidden="0" w:uiPriority="72" w:unhideWhenUsed="0"/>
-    <w:lsdException w:name="Colorful Grid Accent 2" w:semiHidden="0" w:uiPriority="73" w:unhideWhenUsed="0"/>
-    <w:lsdException w:name="Light Shading Accent 3" w:semiHidden="0" w:uiPriority="60" w:unhideWhenUsed="0"/>
-    <w:lsdException w:name="Light List Accent 3" w:semiHidden="0" w:uiPriority="61" w:unhideWhenUsed="0"/>
-    <w:lsdException w:name="Light Grid Accent 3" w:semiHidden="0" w:uiPriority="62" w:unhideWhenUsed="0"/>
-    <w:lsdException w:name="Medium Shading 1 Accent 3" w:semiHidden="0" w:uiPriority="63" w:unhideWhenUsed="0"/>
-    <w:lsdException w:name="Medium Shading 2 Accent 3" w:semiHidden="0" w:uiPriority="64" w:unhideWhenUsed="0"/>
-    <w:lsdException w:name="Medium List 1 Accent 3" w:semiHidden="0" w:uiPriority="65" w:unhideWhenUsed="0"/>
-    <w:lsdException w:name="Medium List 2 Accent 3" w:semiHidden="0" w:uiPriority="66" w:unhideWhenUsed="0"/>
-    <w:lsdException w:name="Medium Grid 1 Accent 3" w:semiHidden="0" w:uiPriority="67" w:unhideWhenUsed="0"/>
-    <w:lsdException w:name="Medium Grid 2 Accent 3" w:semiHidden="0" w:uiPriority="68" w:unhideWhenUsed="0"/>
-    <w:lsdException w:name="Medium Grid 3 Accent 3" w:semiHidden="0" w:uiPriority="69" w:unhideWhenUsed="0"/>
-    <w:lsdException w:name="Dark List Accent 3" w:semiHidden="0" w:uiPriority="70" w:unhideWhenUsed="0"/>
-    <w:lsdException w:name="Colorful Shading Accent 3" w:semiHidden="0" w:uiPriority="71" w:unhideWhenUsed="0"/>
-    <w:lsdException w:name="Colorful List Accent 3" w:semiHidden="0" w:uiPriority="72" w:unhideWhenUsed="0"/>
-    <w:lsdException w:name="Colorful Grid Accent 3" w:semiHidden="0" w:uiPriority="73" w:unhideWhenUsed="0"/>
-    <w:lsdException w:name="Light Shading Accent 4" w:semiHidden="0" w:uiPriority="60" w:unhideWhenUsed="0"/>
-    <w:lsdException w:name="Light List Accent 4" w:semiHidden="0" w:uiPriority="61" w:unhideWhenUsed="0"/>
-    <w:lsdException w:name="Light Grid Accent 4" w:semiHidden="0" w:uiPriority="62" w:unhideWhenUsed="0"/>
-    <w:lsdException w:name="Medium Shading 1 Accent 4" w:semiHidden="0" w:uiPriority="63" w:unhideWhenUsed="0"/>
-    <w:lsdException w:name="Medium Shading 2 Accent 4" w:semiHidden="0" w:uiPriority="64" w:unhideWhenUsed="0"/>
-    <w:lsdException w:name="Medium List 1 Accent 4" w:semiHidden="0" w:uiPriority="65" w:unhideWhenUsed="0"/>
-    <w:lsdException w:name="Medium List 2 Accent 4" w:semiHidden="0" w:uiPriority="66" w:unhideWhenUsed="0"/>
-    <w:lsdException w:name="Medium Grid 1 Accent 4" w:semiHidden="0" w:uiPriority="67" w:unhideWhenUsed="0"/>
-    <w:lsdException w:name="Medium Grid 2 Accent 4" w:semiHidden="0" w:uiPriority="68" w:unhideWhenUsed="0"/>
-    <w:lsdException w:name="Medium Grid 3 Accent 4" w:semiHidden="0" w:uiPriority="69" w:unhideWhenUsed="0"/>
-    <w:lsdException w:name="Dark List Accent 4" w:semiHidden="0" w:uiPriority="70" w:unhideWhenUsed="0"/>
-    <w:lsdException w:name="Colorful Shading Accent 4" w:semiHidden="0" w:uiPriority="71" w:unhideWhenUsed="0"/>
-    <w:lsdException w:name="Colorful List Accent 4" w:semiHidden="0" w:uiPriority="72" w:unhideWhenUsed="0"/>
-    <w:lsdException w:name="Colorful Grid Accent 4" w:semiHidden="0" w:uiPriority="73" w:unhideWhenUsed="0"/>
-    <w:lsdException w:name="Light Shading Accent 5" w:semiHidden="0" w:uiPriority="60" w:unhideWhenUsed="0"/>
-    <w:lsdException w:name="Light List Accent 5" w:semiHidden="0" w:uiPriority="61" w:unhideWhenUsed="0"/>
-    <w:lsdException w:name="Light Grid Accent 5" w:semiHidden="0" w:uiPriority="62" w:unhideWhenUsed="0"/>
-    <w:lsdException w:name="Medium Shading 1 Accent 5" w:semiHidden="0" w:uiPriority="63" w:unhideWhenUsed="0"/>
-    <w:lsdException w:name="Medium Shading 2 Accent 5" w:semiHidden="0" w:uiPriority="64" w:unhideWhenUsed="0"/>
-    <w:lsdException w:name="Medium List 1 Accent 5" w:semiHidden="0" w:uiPriority="65" w:unhideWhenUsed="0"/>
-    <w:lsdException w:name="Medium List 2 Accent 5" w:semiHidden="0" w:uiPriority="66" w:unhideWhenUsed="0"/>
-    <w:lsdException w:name="Medium Grid 1 Accent 5" w:semiHidden="0" w:uiPriority="67" w:unhideWhenUsed="0"/>
-    <w:lsdException w:name="Medium Grid 2 Accent 5" w:semiHidden="0" w:uiPriority="68" w:unhideWhenUsed="0"/>
-    <w:lsdException w:name="Medium Grid 3 Accent 5" w:semiHidden="0" w:uiPriority="69" w:unhideWhenUsed="0"/>
-    <w:lsdException w:name="Dark List Accent 5" w:semiHidden="0" w:uiPriority="70" w:unhideWhenUsed="0"/>
-    <w:lsdException w:name="Colorful Shading Accent 5" w:semiHidden="0" w:uiPriority="71" w:unhideWhenUsed="0"/>
-    <w:lsdException w:name="Colorful List Accent 5" w:semiHidden="0" w:uiPriority="72" w:unhideWhenUsed="0"/>
-    <w:lsdException w:name="Colorful Grid Accent 5" w:semiHidden="0" w:uiPriority="73" w:unhideWhenUsed="0"/>
-    <w:lsdException w:name="Light Shading Accent 6" w:semiHidden="0" w:uiPriority="60" w:unhideWhenUsed="0"/>
-    <w:lsdException w:name="Light List Accent 6" w:semiHidden="0" w:uiPriority="61" w:unhideWhenUsed="0"/>
-    <w:lsdException w:name="Light Grid Accent 6" w:semiHidden="0" w:uiPriority="62" w:unhideWhenUsed="0"/>
-    <w:lsdException w:name="Medium Shading 1 Accent 6" w:semiHidden="0" w:uiPriority="63" w:unhideWhenUsed="0"/>
-    <w:lsdException w:name="Medium Shading 2 Accent 6" w:semiHidden="0" w:uiPriority="64" w:unhideWhenUsed="0"/>
-    <w:lsdException w:name="Medium List 1 Accent 6" w:semiHidden="0" w:uiPriority="65" w:unhideWhenUsed="0"/>
-    <w:lsdException w:name="Medium List 2 Accent 6" w:semiHidden="0" w:uiPriority="66" w:unhideWhenUsed="0"/>
-    <w:lsdException w:name="Medium Grid 1 Accent 6" w:semiHidden="0" w:uiPriority="67" w:unhideWhenUsed="0"/>
-    <w:lsdException w:name="Medium Grid 2 Accent 6" w:semiHidden="0" w:uiPriority="68" w:unhideWhenUsed="0"/>
-    <w:lsdException w:name="Medium Grid 3 Accent 6" w:semiHidden="0" w:uiPriority="69" w:unhideWhenUsed="0"/>
-    <w:lsdException w:name="Dark List Accent 6" w:semiHidden="0" w:uiPriority="70" w:unhideWhenUsed="0"/>
-    <w:lsdException w:name="Colorful Shading Accent 6" w:semiHidden="0" w:uiPriority="71" w:unhideWhenUsed="0"/>
-    <w:lsdException w:name="Colorful List Accent 6" w:semiHidden="0" w:uiPriority="72" w:unhideWhenUsed="0"/>
-    <w:lsdException w:name="Colorful Grid Accent 6" w:semiHidden="0" w:uiPriority="73" w:unhideWhenUsed="0"/>
-    <w:lsdException w:name="Subtle Emphasis" w:semiHidden="0" w:uiPriority="19" w:unhideWhenUsed="0" w:qFormat="1"/>
-    <w:lsdException w:name="Intense Emphasis" w:semiHidden="0" w:uiPriority="21" w:unhideWhenUsed="0" w:qFormat="1"/>
-    <w:lsdException w:name="Subtle Reference" w:semiHidden="0" w:uiPriority="31" w:unhideWhenUsed="0" w:qFormat="1"/>
-    <w:lsdException w:name="Intense Reference" w:semiHidden="0" w:uiPriority="32" w:unhideWhenUsed="0" w:qFormat="1"/>
-    <w:lsdException w:name="Book Title" w:semiHidden="0" w:uiPriority="33" w:unhideWhenUsed="0" w:qFormat="1"/>
-    <w:lsdException w:name="Bibliography" w:uiPriority="37"/>
-    <w:lsdException w:name="TOC Heading" w:uiPriority="39" w:qFormat="1"/>
+  <w:latentStyles w:defLockedState="0" w:defUIPriority="99" w:defSemiHidden="0" w:defUnhideWhenUsed="0" w:defQFormat="0" w:count="371">
+    <w:lsdException w:name="Normal" w:uiPriority="0" w:qFormat="1"/>
+    <w:lsdException w:name="heading 1" w:uiPriority="9" w:qFormat="1"/>
+    <w:lsdException w:name="heading 2" w:semiHidden="1" w:uiPriority="9" w:unhideWhenUsed="1" w:qFormat="1"/>
+    <w:lsdException w:name="heading 3" w:semiHidden="1" w:uiPriority="9" w:unhideWhenUsed="1" w:qFormat="1"/>
+    <w:lsdException w:name="heading 4" w:semiHidden="1" w:uiPriority="9" w:unhideWhenUsed="1" w:qFormat="1"/>
+    <w:lsdException w:name="heading 5" w:semiHidden="1" w:uiPriority="9" w:unhideWhenUsed="1" w:qFormat="1"/>
+    <w:lsdException w:name="heading 6" w:semiHidden="1" w:uiPriority="9" w:unhideWhenUsed="1" w:qFormat="1"/>
+    <w:lsdException w:name="heading 7" w:semiHidden="1" w:uiPriority="9" w:unhideWhenUsed="1" w:qFormat="1"/>
+    <w:lsdException w:name="heading 8" w:semiHidden="1" w:uiPriority="9" w:unhideWhenUsed="1" w:qFormat="1"/>
+    <w:lsdException w:name="heading 9" w:semiHidden="1" w:uiPriority="9" w:unhideWhenUsed="1" w:qFormat="1"/>
+    <w:lsdException w:name="index 1" w:semiHidden="1" w:unhideWhenUsed="1"/>
+    <w:lsdException w:name="index 2" w:semiHidden="1" w:unhideWhenUsed="1"/>
+    <w:lsdException w:name="index 3" w:semiHidden="1" w:unhideWhenUsed="1"/>
+    <w:lsdException w:name="index 4" w:semiHidden="1" w:unhideWhenUsed="1"/>
+    <w:lsdException w:name="index 5" w:semiHidden="1" w:unhideWhenUsed="1"/>
+    <w:lsdException w:name="index 6" w:semiHidden="1" w:unhideWhenUsed="1"/>
+    <w:lsdException w:name="index 7" w:semiHidden="1" w:unhideWhenUsed="1"/>
+    <w:lsdException w:name="index 8" w:semiHidden="1" w:unhideWhenUsed="1"/>
+    <w:lsdException w:name="index 9" w:semiHidden="1" w:unhideWhenUsed="1"/>
+    <w:lsdException w:name="toc 1" w:semiHidden="1" w:uiPriority="39" w:unhideWhenUsed="1"/>
+    <w:lsdException w:name="toc 2" w:semiHidden="1" w:uiPriority="39" w:unhideWhenUsed="1"/>
+    <w:lsdException w:name="toc 3" w:semiHidden="1" w:uiPriority="39" w:unhideWhenUsed="1"/>
+    <w:lsdException w:name="toc 4" w:semiHidden="1" w:uiPriority="39" w:unhideWhenUsed="1"/>
+    <w:lsdException w:name="toc 5" w:semiHidden="1" w:uiPriority="39" w:unhideWhenUsed="1"/>
+    <w:lsdException w:name="toc 6" w:semiHidden="1" w:uiPriority="39" w:unhideWhenUsed="1"/>
+    <w:lsdException w:name="toc 7" w:semiHidden="1" w:uiPriority="39" w:unhideWhenUsed="1"/>
+    <w:lsdException w:name="toc 8" w:semiHidden="1" w:uiPriority="39" w:unhideWhenUsed="1"/>
+    <w:lsdException w:name="toc 9" w:semiHidden="1" w:uiPriority="39" w:unhideWhenUsed="1"/>
+    <w:lsdException w:name="Normal Indent" w:semiHidden="1" w:unhideWhenUsed="1"/>
+    <w:lsdException w:name="footnote text" w:semiHidden="1" w:unhideWhenUsed="1"/>
+    <w:lsdException w:name="annotation text" w:semiHidden="1" w:unhideWhenUsed="1"/>
+    <w:lsdException w:name="header" w:semiHidden="1" w:unhideWhenUsed="1"/>
+    <w:lsdException w:name="footer" w:semiHidden="1" w:unhideWhenUsed="1"/>
+    <w:lsdException w:name="index heading" w:semiHidden="1" w:unhideWhenUsed="1"/>
+    <w:lsdException w:name="caption" w:semiHidden="1" w:uiPriority="35" w:unhideWhenUsed="1" w:qFormat="1"/>
+    <w:lsdException w:name="table of figures" w:semiHidden="1" w:unhideWhenUsed="1"/>
+    <w:lsdException w:name="envelope address" w:semiHidden="1" w:unhideWhenUsed="1"/>
+    <w:lsdException w:name="envelope return" w:semiHidden="1" w:unhideWhenUsed="1"/>
+    <w:lsdException w:name="footnote reference" w:semiHidden="1" w:unhideWhenUsed="1"/>
+    <w:lsdException w:name="annotation reference" w:semiHidden="1" w:unhideWhenUsed="1"/>
+    <w:lsdException w:name="line number" w:semiHidden="1" w:unhideWhenUsed="1"/>
+    <w:lsdException w:name="page number" w:semiHidden="1" w:unhideWhenUsed="1"/>
+    <w:lsdException w:name="endnote reference" w:semiHidden="1" w:unhideWhenUsed="1"/>
+    <w:lsdException w:name="endnote text" w:semiHidden="1" w:unhideWhenUsed="1"/>
+    <w:lsdException w:name="table of authorities" w:semiHidden="1" w:unhideWhenUsed="1"/>
+    <w:lsdException w:name="macro" w:semiHidden="1" w:unhideWhenUsed="1"/>
+    <w:lsdException w:name="toa heading" w:semiHidden="1" w:unhideWhenUsed="1"/>
+    <w:lsdException w:name="List" w:semiHidden="1" w:unhideWhenUsed="1"/>
+    <w:lsdException w:name="List Bullet" w:semiHidden="1" w:unhideWhenUsed="1"/>
+    <w:lsdException w:name="List Number" w:semiHidden="1" w:unhideWhenUsed="1"/>
+    <w:lsdException w:name="List 2" w:semiHidden="1" w:unhideWhenUsed="1"/>
+    <w:lsdException w:name="List 3" w:semiHidden="1" w:unhideWhenUsed="1"/>
+    <w:lsdException w:name="List 4" w:semiHidden="1" w:unhideWhenUsed="1"/>
+    <w:lsdException w:name="List 5" w:semiHidden="1" w:unhideWhenUsed="1"/>
+    <w:lsdException w:name="List Bullet 2" w:semiHidden="1" w:unhideWhenUsed="1"/>
+    <w:lsdException w:name="List Bullet 3" w:semiHidden="1" w:unhideWhenUsed="1"/>
+    <w:lsdException w:name="List Bullet 4" w:semiHidden="1" w:unhideWhenUsed="1"/>
+    <w:lsdException w:name="List Bullet 5" w:semiHidden="1" w:unhideWhenUsed="1"/>
+    <w:lsdException w:name="List Number 2" w:semiHidden="1" w:unhideWhenUsed="1"/>
+    <w:lsdException w:name="List Number 3" w:semiHidden="1" w:unhideWhenUsed="1"/>
+    <w:lsdException w:name="List Number 4" w:semiHidden="1" w:unhideWhenUsed="1"/>
+    <w:lsdException w:name="List Number 5" w:semiHidden="1" w:unhideWhenUsed="1"/>
+    <w:lsdException w:name="Title" w:uiPriority="10" w:qFormat="1"/>
+    <w:lsdException w:name="Closing" w:semiHidden="1" w:unhideWhenUsed="1"/>
+    <w:lsdException w:name="Signature" w:semiHidden="1" w:unhideWhenUsed="1"/>
+    <w:lsdException w:name="Default Paragraph Font" w:semiHidden="1" w:uiPriority="1" w:unhideWhenUsed="1"/>
+    <w:lsdException w:name="Body Text" w:semiHidden="1" w:unhideWhenUsed="1"/>
+    <w:lsdException w:name="Body Text Indent" w:semiHidden="1" w:unhideWhenUsed="1"/>
+    <w:lsdException w:name="List Continue" w:semiHidden="1" w:unhideWhenUsed="1"/>
+    <w:lsdException w:name="List Continue 2" w:semiHidden="1" w:unhideWhenUsed="1"/>
+    <w:lsdException w:name="List Continue 3" w:semiHidden="1" w:unhideWhenUsed="1"/>
+    <w:lsdException w:name="List Continue 4" w:semiHidden="1" w:unhideWhenUsed="1"/>
+    <w:lsdException w:name="List Continue 5" w:semiHidden="1" w:unhideWhenUsed="1"/>
+    <w:lsdException w:name="Message Header" w:semiHidden="1" w:unhideWhenUsed="1"/>
+    <w:lsdException w:name="Subtitle" w:uiPriority="11" w:qFormat="1"/>
+    <w:lsdException w:name="Salutation" w:semiHidden="1" w:unhideWhenUsed="1"/>
+    <w:lsdException w:name="Date" w:semiHidden="1" w:unhideWhenUsed="1"/>
+    <w:lsdException w:name="Body Text First Indent" w:semiHidden="1" w:unhideWhenUsed="1"/>
+    <w:lsdException w:name="Body Text First Indent 2" w:semiHidden="1" w:unhideWhenUsed="1"/>
+    <w:lsdException w:name="Note Heading" w:semiHidden="1" w:unhideWhenUsed="1"/>
+    <w:lsdException w:name="Body Text 2" w:semiHidden="1" w:unhideWhenUsed="1"/>
+    <w:lsdException w:name="Body Text 3" w:semiHidden="1" w:unhideWhenUsed="1"/>
+    <w:lsdException w:name="Body Text Indent 2" w:semiHidden="1" w:unhideWhenUsed="1"/>
+    <w:lsdException w:name="Body Text Indent 3" w:semiHidden="1" w:unhideWhenUsed="1"/>
+    <w:lsdException w:name="Block Text" w:semiHidden="1" w:unhideWhenUsed="1"/>
+    <w:lsdException w:name="Hyperlink" w:semiHidden="1" w:unhideWhenUsed="1"/>
+    <w:lsdException w:name="FollowedHyperlink" w:semiHidden="1" w:unhideWhenUsed="1"/>
+    <w:lsdException w:name="Strong" w:uiPriority="22" w:qFormat="1"/>
+    <w:lsdException w:name="Emphasis" w:uiPriority="20" w:qFormat="1"/>
+    <w:lsdException w:name="Document Map" w:semiHidden="1" w:unhideWhenUsed="1"/>
+    <w:lsdException w:name="Plain Text" w:semiHidden="1" w:unhideWhenUsed="1"/>
+    <w:lsdException w:name="E-mail Signature" w:semiHidden="1" w:unhideWhenUsed="1"/>
+    <w:lsdException w:name="HTML Top of Form" w:semiHidden="1" w:unhideWhenUsed="1"/>
+    <w:lsdException w:name="HTML Bottom of Form" w:semiHidden="1" w:unhideWhenUsed="1"/>
+    <w:lsdException w:name="Normal (Web)" w:semiHidden="1" w:unhideWhenUsed="1"/>
+    <w:lsdException w:name="HTML Acronym" w:semiHidden="1" w:unhideWhenUsed="1"/>
+    <w:lsdException w:name="HTML Address" w:semiHidden="1" w:unhideWhenUsed="1"/>
+    <w:lsdException w:name="HTML Cite" w:semiHidden="1" w:unhideWhenUsed="1"/>
+    <w:lsdException w:name="HTML Code" w:semiHidden="1" w:unhideWhenUsed="1"/>
+    <w:lsdException w:name="HTML Definition" w:semiHidden="1" w:unhideWhenUsed="1"/>
+    <w:lsdException w:name="HTML Keyboard" w:semiHidden="1" w:unhideWhenUsed="1"/>
+    <w:lsdException w:name="HTML Preformatted" w:semiHidden="1" w:unhideWhenUsed="1"/>
+    <w:lsdException w:name="HTML Sample" w:semiHidden="1" w:unhideWhenUsed="1"/>
+    <w:lsdException w:name="HTML Typewriter" w:semiHidden="1" w:unhideWhenUsed="1"/>
+    <w:lsdException w:name="HTML Variable" w:semiHidden="1" w:unhideWhenUsed="1"/>
+    <w:lsdException w:name="Normal Table" w:semiHidden="1" w:unhideWhenUsed="1"/>
+    <w:lsdException w:name="annotation subject" w:semiHidden="1" w:unhideWhenUsed="1"/>
+    <w:lsdException w:name="No List" w:semiHidden="1" w:unhideWhenUsed="1"/>
+    <w:lsdException w:name="Outline List 1" w:semiHidden="1" w:unhideWhenUsed="1"/>
+    <w:lsdException w:name="Outline List 2" w:semiHidden="1" w:unhideWhenUsed="1"/>
+    <w:lsdException w:name="Outline List 3" w:semiHidden="1" w:unhideWhenUsed="1"/>
+    <w:lsdException w:name="Table Simple 1" w:semiHidden="1" w:unhideWhenUsed="1"/>
+    <w:lsdException w:name="Table Simple 2" w:semiHidden="1" w:unhideWhenUsed="1"/>
+    <w:lsdException w:name="Table Simple 3" w:semiHidden="1" w:unhideWhenUsed="1"/>
+    <w:lsdException w:name="Table Classic 1" w:semiHidden="1" w:unhideWhenUsed="1"/>
+    <w:lsdException w:name="Table Classic 2" w:semiHidden="1" w:unhideWhenUsed="1"/>
+    <w:lsdException w:name="Table Classic 3" w:semiHidden="1" w:unhideWhenUsed="1"/>
+    <w:lsdException w:name="Table Classic 4" w:semiHidden="1" w:unhideWhenUsed="1"/>
+    <w:lsdException w:name="Table Colorful 1" w:semiHidden="1" w:unhideWhenUsed="1"/>
+    <w:lsdException w:name="Table Colorful 2" w:semiHidden="1" w:unhideWhenUsed="1"/>
+    <w:lsdException w:name="Table Colorful 3" w:semiHidden="1" w:unhideWhenUsed="1"/>
+    <w:lsdException w:name="Table Columns 1" w:semiHidden="1" w:unhideWhenUsed="1"/>
+    <w:lsdException w:name="Table Columns 2" w:semiHidden="1" w:unhideWhenUsed="1"/>
+    <w:lsdException w:name="Table Columns 3" w:semiHidden="1" w:unhideWhenUsed="1"/>
+    <w:lsdException w:name="Table Columns 4" w:semiHidden="1" w:unhideWhenUsed="1"/>
+    <w:lsdException w:name="Table Columns 5" w:semiHidden="1" w:unhideWhenUsed="1"/>
+    <w:lsdException w:name="Table Grid 1" w:semiHidden="1" w:unhideWhenUsed="1"/>
+    <w:lsdException w:name="Table Grid 2" w:semiHidden="1" w:unhideWhenUsed="1"/>
+    <w:lsdException w:name="Table Grid 3" w:semiHidden="1" w:unhideWhenUsed="1"/>
+    <w:lsdException w:name="Table Grid 4" w:semiHidden="1" w:unhideWhenUsed="1"/>
+    <w:lsdException w:name="Table Grid 5" w:semiHidden="1" w:unhideWhenUsed="1"/>
+    <w:lsdException w:name="Table Grid 6" w:semiHidden="1" w:unhideWhenUsed="1"/>
+    <w:lsdException w:name="Table Grid 7" w:semiHidden="1" w:unhideWhenUsed="1"/>
+    <w:lsdException w:name="Table Grid 8" w:semiHidden="1" w:unhideWhenUsed="1"/>
+    <w:lsdException w:name="Table List 1" w:semiHidden="1" w:unhideWhenUsed="1"/>
+    <w:lsdException w:name="Table List 2" w:semiHidden="1" w:unhideWhenUsed="1"/>
+    <w:lsdException w:name="Table List 3" w:semiHidden="1" w:unhideWhenUsed="1"/>
+    <w:lsdException w:name="Table List 4" w:semiHidden="1" w:unhideWhenUsed="1"/>
+    <w:lsdException w:name="Table List 5" w:semiHidden="1" w:unhideWhenUsed="1"/>
+    <w:lsdException w:name="Table List 6" w:semiHidden="1" w:unhideWhenUsed="1"/>
+    <w:lsdException w:name="Table List 7" w:semiHidden="1" w:unhideWhenUsed="1"/>
+    <w:lsdException w:name="Table List 8" w:semiHidden="1" w:unhideWhenUsed="1"/>
+    <w:lsdException w:name="Table 3D effects 1" w:semiHidden="1" w:unhideWhenUsed="1"/>
+    <w:lsdException w:name="Table 3D effects 2" w:semiHidden="1" w:unhideWhenUsed="1"/>
+    <w:lsdException w:name="Table 3D effects 3" w:semiHidden="1" w:unhideWhenUsed="1"/>
+    <w:lsdException w:name="Table Contemporary" w:semiHidden="1" w:unhideWhenUsed="1"/>
+    <w:lsdException w:name="Table Elegant" w:semiHidden="1" w:unhideWhenUsed="1"/>
+    <w:lsdException w:name="Table Professional" w:semiHidden="1" w:unhideWhenUsed="1"/>
+    <w:lsdException w:name="Table Subtle 1" w:semiHidden="1" w:unhideWhenUsed="1"/>
+    <w:lsdException w:name="Table Subtle 2" w:semiHidden="1" w:unhideWhenUsed="1"/>
+    <w:lsdException w:name="Table Web 1" w:semiHidden="1" w:unhideWhenUsed="1"/>
+    <w:lsdException w:name="Table Web 2" w:semiHidden="1" w:unhideWhenUsed="1"/>
+    <w:lsdException w:name="Table Web 3" w:semiHidden="1" w:unhideWhenUsed="1"/>
+    <w:lsdException w:name="Balloon Text" w:semiHidden="1" w:unhideWhenUsed="1"/>
+    <w:lsdException w:name="Table Grid" w:uiPriority="59"/>
+    <w:lsdException w:name="Table Theme" w:semiHidden="1" w:unhideWhenUsed="1"/>
+    <w:lsdException w:name="Placeholder Text" w:semiHidden="1"/>
+    <w:lsdException w:name="No Spacing" w:uiPriority="1" w:qFormat="1"/>
+    <w:lsdException w:name="Light Shading" w:uiPriority="60"/>
+    <w:lsdException w:name="Light List" w:uiPriority="61"/>
+    <w:lsdException w:name="Light Grid" w:uiPriority="62"/>
+    <w:lsdException w:name="Medium Shading 1" w:uiPriority="63"/>
+    <w:lsdException w:name="Medium Shading 2" w:uiPriority="64"/>
+    <w:lsdException w:name="Medium List 1" w:uiPriority="65"/>
+    <w:lsdException w:name="Medium List 2" w:uiPriority="66"/>
+    <w:lsdException w:name="Medium Grid 1" w:uiPriority="67"/>
+    <w:lsdException w:name="Medium Grid 2" w:uiPriority="68"/>
+    <w:lsdException w:name="Medium Grid 3" w:uiPriority="69"/>
+    <w:lsdException w:name="Dark List" w:uiPriority="70"/>
+    <w:lsdException w:name="Colorful Shading" w:uiPriority="71"/>
+    <w:lsdException w:name="Colorful List" w:uiPriority="72"/>
+    <w:lsdException w:name="Colorful Grid" w:uiPriority="73"/>
+    <w:lsdException w:name="Light Shading Accent 1" w:uiPriority="60"/>
+    <w:lsdException w:name="Light List Accent 1" w:uiPriority="61"/>
+    <w:lsdException w:name="Light Grid Accent 1" w:uiPriority="62"/>
+    <w:lsdException w:name="Medium Shading 1 Accent 1" w:uiPriority="63"/>
+    <w:lsdException w:name="Medium Shading 2 Accent 1" w:uiPriority="64"/>
+    <w:lsdException w:name="Medium List 1 Accent 1" w:uiPriority="65"/>
+    <w:lsdException w:name="Revision" w:semiHidden="1"/>
+    <w:lsdException w:name="List Paragraph" w:uiPriority="34" w:qFormat="1"/>
+    <w:lsdException w:name="Quote" w:uiPriority="29" w:qFormat="1"/>
+    <w:lsdException w:name="Intense Quote" w:uiPriority="30" w:qFormat="1"/>
+    <w:lsdException w:name="Medium List 2 Accent 1" w:uiPriority="66"/>
+    <w:lsdException w:name="Medium Grid 1 Accent 1" w:uiPriority="67"/>
+    <w:lsdException w:name="Medium Grid 2 Accent 1" w:uiPriority="68"/>
+    <w:lsdException w:name="Medium Grid 3 Accent 1" w:uiPriority="69"/>
+    <w:lsdException w:name="Dark List Accent 1" w:uiPriority="70"/>
+    <w:lsdException w:name="Colorful Shading Accent 1" w:uiPriority="71"/>
+    <w:lsdException w:name="Colorful List Accent 1" w:uiPriority="72"/>
+    <w:lsdException w:name="Colorful Grid Accent 1" w:uiPriority="73"/>
+    <w:lsdException w:name="Light Shading Accent 2" w:uiPriority="60"/>
+    <w:lsdException w:name="Light List Accent 2" w:uiPriority="61"/>
+    <w:lsdException w:name="Light Grid Accent 2" w:uiPriority="62"/>
+    <w:lsdException w:name="Medium Shading 1 Accent 2" w:uiPriority="63"/>
+    <w:lsdException w:name="Medium Shading 2 Accent 2" w:uiPriority="64"/>
+    <w:lsdException w:name="Medium List 1 Accent 2" w:uiPriority="65"/>
+    <w:lsdException w:name="Medium List 2 Accent 2" w:uiPriority="66"/>
+    <w:lsdException w:name="Medium Grid 1 Accent 2" w:uiPriority="67"/>
+    <w:lsdException w:name="Medium Grid 2 Accent 2" w:uiPriority="68"/>
+    <w:lsdException w:name="Medium Grid 3 Accent 2" w:uiPriority="69"/>
+    <w:lsdException w:name="Dark List Accent 2" w:uiPriority="70"/>
+    <w:lsdException w:name="Colorful Shading Accent 2" w:uiPriority="71"/>
+    <w:lsdException w:name="Colorful List Accent 2" w:uiPriority="72"/>
+    <w:lsdException w:name="Colorful Grid Accent 2" w:uiPriority="73"/>
+    <w:lsdException w:name="Light Shading Accent 3" w:uiPriority="60"/>
+    <w:lsdException w:name="Light List Accent 3" w:uiPriority="61"/>
+    <w:lsdException w:name="Light Grid Accent 3" w:uiPriority="62"/>
+    <w:lsdException w:name="Medium Shading 1 Accent 3" w:uiPriority="63"/>
+    <w:lsdException w:name="Medium Shading 2 Accent 3" w:uiPriority="64"/>
+    <w:lsdException w:name="Medium List 1 Accent 3" w:uiPriority="65"/>
+    <w:lsdException w:name="Medium List 2 Accent 3" w:uiPriority="66"/>
+    <w:lsdException w:name="Medium Grid 1 Accent 3" w:uiPriority="67"/>
+    <w:lsdException w:name="Medium Grid 2 Accent 3" w:uiPriority="68"/>
+    <w:lsdException w:name="Medium Grid 3 Accent 3" w:uiPriority="69"/>
+    <w:lsdException w:name="Dark List Accent 3" w:uiPriority="70"/>
+    <w:lsdException w:name="Colorful Shading Accent 3" w:uiPriority="71"/>
+    <w:lsdException w:name="Colorful List Accent 3" w:uiPriority="72"/>
+    <w:lsdException w:name="Colorful Grid Accent 3" w:uiPriority="73"/>
+    <w:lsdException w:name="Light Shading Accent 4" w:uiPriority="60"/>
+    <w:lsdException w:name="Light List Accent 4" w:uiPriority="61"/>
+    <w:lsdException w:name="Light Grid Accent 4" w:uiPriority="62"/>
+    <w:lsdException w:name="Medium Shading 1 Accent 4" w:uiPriority="63"/>
+    <w:lsdException w:name="Medium Shading 2 Accent 4" w:uiPriority="64"/>
+    <w:lsdException w:name="Medium List 1 Accent 4" w:uiPriority="65"/>
+    <w:lsdException w:name="Medium List 2 Accent 4" w:uiPriority="66"/>
+    <w:lsdException w:name="Medium Grid 1 Accent 4" w:uiPriority="67"/>
+    <w:lsdException w:name="Medium Grid 2 Accent 4" w:uiPriority="68"/>
+    <w:lsdException w:name="Medium Grid 3 Accent 4" w:uiPriority="69"/>
+    <w:lsdException w:name="Dark List Accent 4" w:uiPriority="70"/>
+    <w:lsdException w:name="Colorful Shading Accent 4" w:uiPriority="71"/>
+    <w:lsdException w:name="Colorful List Accent 4" w:uiPriority="72"/>
+    <w:lsdException w:name="Colorful Grid Accent 4" w:uiPriority="73"/>
+    <w:lsdException w:name="Light Shading Accent 5" w:uiPriority="60"/>
+    <w:lsdException w:name="Light List Accent 5" w:uiPriority="61"/>
+    <w:lsdException w:name="Light Grid Accent 5" w:uiPriority="62"/>
+    <w:lsdException w:name="Medium Shading 1 Accent 5" w:uiPriority="63"/>
+    <w:lsdException w:name="Medium Shading 2 Accent 5" w:uiPriority="64"/>
+    <w:lsdException w:name="Medium List 1 Accent 5" w:uiPriority="65"/>
+    <w:lsdException w:name="Medium List 2 Accent 5" w:uiPriority="66"/>
+    <w:lsdException w:name="Medium Grid 1 Accent 5" w:uiPriority="67"/>
+    <w:lsdException w:name="Medium Grid 2 Accent 5" w:uiPriority="68"/>
+    <w:lsdException w:name="Medium Grid 3 Accent 5" w:uiPriority="69"/>
+    <w:lsdException w:name="Dark List Accent 5" w:uiPriority="70"/>
+    <w:lsdException w:name="Colorful Shading Accent 5" w:uiPriority="71"/>
+    <w:lsdException w:name="Colorful List Accent 5" w:uiPriority="72"/>
+    <w:lsdException w:name="Colorful Grid Accent 5" w:uiPriority="73"/>
+    <w:lsdException w:name="Light Shading Accent 6" w:uiPriority="60"/>
+    <w:lsdException w:name="Light List Accent 6" w:uiPriority="61"/>
+    <w:lsdException w:name="Light Grid Accent 6" w:uiPriority="62"/>
+    <w:lsdException w:name="Medium Shading 1 Accent 6" w:uiPriority="63"/>
+    <w:lsdException w:name="Medium Shading 2 Accent 6" w:uiPriority="64"/>
+    <w:lsdException w:name="Medium List 1 Accent 6" w:uiPriority="65"/>
+    <w:lsdException w:name="Medium List 2 Accent 6" w:uiPriority="66"/>
+    <w:lsdException w:name="Medium Grid 1 Accent 6" w:uiPriority="67"/>
+    <w:lsdException w:name="Medium Grid 2 Accent 6" w:uiPriority="68"/>
+    <w:lsdException w:name="Medium Grid 3 Accent 6" w:uiPriority="69"/>
+    <w:lsdException w:name="Dark List Accent 6" w:uiPriority="70"/>
+    <w:lsdException w:name="Colorful Shading Accent 6" w:uiPriority="71"/>
+    <w:lsdException w:name="Colorful List Accent 6" w:uiPriority="72"/>
+    <w:lsdException w:name="Colorful Grid Accent 6" w:uiPriority="73"/>
+    <w:lsdException w:name="Subtle Emphasis" w:uiPriority="19" w:qFormat="1"/>
+    <w:lsdException w:name="Intense Emphasis" w:uiPriority="21" w:qFormat="1"/>
+    <w:lsdException w:name="Subtle Reference" w:uiPriority="31" w:qFormat="1"/>
+    <w:lsdException w:name="Intense Reference" w:uiPriority="32" w:qFormat="1"/>
+    <w:lsdException w:name="Book Title" w:uiPriority="33" w:qFormat="1"/>
+    <w:lsdException w:name="Bibliography" w:semiHidden="1" w:uiPriority="37" w:unhideWhenUsed="1"/>
+    <w:lsdException w:name="TOC Heading" w:semiHidden="1" w:uiPriority="39" w:unhideWhenUsed="1" w:qFormat="1"/>
+    <w:lsdException w:name="Plain Table 1" w:uiPriority="41"/>
+    <w:lsdException w:name="Plain Table 2" w:uiPriority="42"/>
+    <w:lsdException w:name="Plain Table 3" w:uiPriority="43"/>
+    <w:lsdException w:name="Plain Table 4" w:uiPriority="44"/>
+    <w:lsdException w:name="Plain Table 5" w:uiPriority="45"/>
+    <w:lsdException w:name="Grid Table Light" w:uiPriority="40"/>
+    <w:lsdException w:name="Grid Table 1 Light" w:uiPriority="46"/>
+    <w:lsdException w:name="Grid Table 2" w:uiPriority="47"/>
+    <w:lsdException w:name="Grid Table 3" w:uiPriority="48"/>
+    <w:lsdException w:name="Grid Table 4" w:uiPriority="49"/>
+    <w:lsdException w:name="Grid Table 5 Dark" w:uiPriority="50"/>
+    <w:lsdException w:name="Grid Table 6 Colorful" w:uiPriority="51"/>
+    <w:lsdException w:name="Grid Table 7 Colorful" w:uiPriority="52"/>
+    <w:lsdException w:name="Grid Table 1 Light Accent 1" w:uiPriority="46"/>
+    <w:lsdException w:name="Grid Table 2 Accent 1" w:uiPriority="47"/>
+    <w:lsdException w:name="Grid Table 3 Accent 1" w:uiPriority="48"/>
+    <w:lsdException w:name="Grid Table 4 Accent 1" w:uiPriority="49"/>
+    <w:lsdException w:name="Grid Table 5 Dark Accent 1" w:uiPriority="50"/>
+    <w:lsdException w:name="Grid Table 6 Colorful Accent 1" w:uiPriority="51"/>
+    <w:lsdException w:name="Grid Table 7 Colorful Accent 1" w:uiPriority="52"/>
+    <w:lsdException w:name="Grid Table 1 Light Accent 2" w:uiPriority="46"/>
+    <w:lsdException w:name="Grid Table 2 Accent 2" w:uiPriority="47"/>
+    <w:lsdException w:name="Grid Table 3 Accent 2" w:uiPriority="48"/>
+    <w:lsdException w:name="Grid Table 4 Accent 2" w:uiPriority="49"/>
+    <w:lsdException w:name="Grid Table 5 Dark Accent 2" w:uiPriority="50"/>
+    <w:lsdException w:name="Grid Table 6 Colorful Accent 2" w:uiPriority="51"/>
+    <w:lsdException w:name="Grid Table 7 Colorful Accent 2" w:uiPriority="52"/>
+    <w:lsdException w:name="Grid Table 1 Light Accent 3" w:uiPriority="46"/>
+    <w:lsdException w:name="Grid Table 2 Accent 3" w:uiPriority="47"/>
+    <w:lsdException w:name="Grid Table 3 Accent 3" w:uiPriority="48"/>
+    <w:lsdException w:name="Grid Table 4 Accent 3" w:uiPriority="49"/>
+    <w:lsdException w:name="Grid Table 5 Dark Accent 3" w:uiPriority="50"/>
+    <w:lsdException w:name="Grid Table 6 Colorful Accent 3" w:uiPriority="51"/>
+    <w:lsdException w:name="Grid Table 7 Colorful Accent 3" w:uiPriority="52"/>
+    <w:lsdException w:name="Grid Table 1 Light Accent 4" w:uiPriority="46"/>
+    <w:lsdException w:name="Grid Table 2 Accent 4" w:uiPriority="47"/>
+    <w:lsdException w:name="Grid Table 3 Accent 4" w:uiPriority="48"/>
+    <w:lsdException w:name="Grid Table 4 Accent 4" w:uiPriority="49"/>
+    <w:lsdException w:name="Grid Table 5 Dark Accent 4" w:uiPriority="50"/>
+    <w:lsdException w:name="Grid Table 6 Colorful Accent 4" w:uiPriority="51"/>
+    <w:lsdException w:name="Grid Table 7 Colorful Accent 4" w:uiPriority="52"/>
+    <w:lsdException w:name="Grid Table 1 Light Accent 5" w:uiPriority="46"/>
+    <w:lsdException w:name="Grid Table 2 Accent 5" w:uiPriority="47"/>
+    <w:lsdException w:name="Grid Table 3 Accent 5" w:uiPriority="48"/>
+    <w:lsdException w:name="Grid Table 4 Accent 5" w:uiPriority="49"/>
+    <w:lsdException w:name="Grid Table 5 Dark Accent 5" w:uiPriority="50"/>
+    <w:lsdException w:name="Grid Table 6 Colorful Accent 5" w:uiPriority="51"/>
+    <w:lsdException w:name="Grid Table 7 Colorful Accent 5" w:uiPriority="52"/>
+    <w:lsdException w:name="Grid Table 1 Light Accent 6" w:uiPriority="46"/>
+    <w:lsdException w:name="Grid Table 2 Accent 6" w:uiPriority="47"/>
+    <w:lsdException w:name="Grid Table 3 Accent 6" w:uiPriority="48"/>
+    <w:lsdException w:name="Grid Table 4 Accent 6" w:uiPriority="49"/>
+    <w:lsdException w:name="Grid Table 5 Dark Accent 6" w:uiPriority="50"/>
+    <w:lsdException w:name="Grid Table 6 Colorful Accent 6" w:uiPriority="51"/>
+    <w:lsdException w:name="Grid Table 7 Colorful Accent 6" w:uiPriority="52"/>
+    <w:lsdException w:name="List Table 1 Light" w:uiPriority="46"/>
+    <w:lsdException w:name="List Table 2" w:uiPriority="47"/>
+    <w:lsdException w:name="List Table 3" w:uiPriority="48"/>
+    <w:lsdException w:name="List Table 4" w:uiPriority="49"/>
+    <w:lsdException w:name="List Table 5 Dark" w:uiPriority="50"/>
+    <w:lsdException w:name="List Table 6 Colorful" w:uiPriority="51"/>
+    <w:lsdException w:name="List Table 7 Colorful" w:uiPriority="52"/>
+    <w:lsdException w:name="List Table 1 Light Accent 1" w:uiPriority="46"/>
+    <w:lsdException w:name="List Table 2 Accent 1" w:uiPriority="47"/>
+    <w:lsdException w:name="List Table 3 Accent 1" w:uiPriority="48"/>
+    <w:lsdException w:name="List Table 4 Accent 1" w:uiPriority="49"/>
+    <w:lsdException w:name="List Table 5 Dark Accent 1" w:uiPriority="50"/>
+    <w:lsdException w:name="List Table 6 Colorful Accent 1" w:uiPriority="51"/>
+    <w:lsdException w:name="List Table 7 Colorful Accent 1" w:uiPriority="52"/>
+    <w:lsdException w:name="List Table 1 Light Accent 2" w:uiPriority="46"/>
+    <w:lsdException w:name="List Table 2 Accent 2" w:uiPriority="47"/>
+    <w:lsdException w:name="List Table 3 Accent 2" w:uiPriority="48"/>
+    <w:lsdException w:name="List Table 4 Accent 2" w:uiPriority="49"/>
+    <w:lsdException w:name="List Table 5 Dark Accent 2" w:uiPriority="50"/>
+    <w:lsdException w:name="List Table 6 Colorful Accent 2" w:uiPriority="51"/>
+    <w:lsdException w:name="List Table 7 Colorful Accent 2" w:uiPriority="52"/>
+    <w:lsdException w:name="List Table 1 Light Accent 3" w:uiPriority="46"/>
+    <w:lsdException w:name="List Table 2 Accent 3" w:uiPriority="47"/>
+    <w:lsdException w:name="List Table 3 Accent 3" w:uiPriority="48"/>
+    <w:lsdException w:name="List Table 4 Accent 3" w:uiPriority="49"/>
+    <w:lsdException w:name="List Table 5 Dark Accent 3" w:uiPriority="50"/>
+    <w:lsdException w:name="List Table 6 Colorful Accent 3" w:uiPriority="51"/>
+    <w:lsdException w:name="List Table 7 Colorful Accent 3" w:uiPriority="52"/>
+    <w:lsdException w:name="List Table 1 Light Accent 4" w:uiPriority="46"/>
+    <w:lsdException w:name="List Table 2 Accent 4" w:uiPriority="47"/>
+    <w:lsdException w:name="List Table 3 Accent 4" w:uiPriority="48"/>
+    <w:lsdException w:name="List Table 4 Accent 4" w:uiPriority="49"/>
+    <w:lsdException w:name="List Table 5 Dark Accent 4" w:uiPriority="50"/>
+    <w:lsdException w:name="List Table 6 Colorful Accent 4" w:uiPriority="51"/>
+    <w:lsdException w:name="List Table 7 Colorful Accent 4" w:uiPriority="52"/>
+    <w:lsdException w:name="List Table 1 Light Accent 5" w:uiPriority="46"/>
+    <w:lsdException w:name="List Table 2 Accent 5" w:uiPriority="47"/>
+    <w:lsdException w:name="List Table 3 Accent 5" w:uiPriority="48"/>
+    <w:lsdException w:name="List Table 4 Accent 5" w:uiPriority="49"/>
+    <w:lsdException w:name="List Table 5 Dark Accent 5" w:uiPriority="50"/>
+    <w:lsdException w:name="List Table 6 Colorful Accent 5" w:uiPriority="51"/>
+    <w:lsdException w:name="List Table 7 Colorful Accent 5" w:uiPriority="52"/>
+    <w:lsdException w:name="List Table 1 Light Accent 6" w:uiPriority="46"/>
+    <w:lsdException w:name="List Table 2 Accent 6" w:uiPriority="47"/>
+    <w:lsdException w:name="List Table 3 Accent 6" w:uiPriority="48"/>
+    <w:lsdException w:name="List Table 4 Accent 6" w:uiPriority="49"/>
+    <w:lsdException w:name="List Table 5 Dark Accent 6" w:uiPriority="50"/>
+    <w:lsdException w:name="List Table 6 Colorful Accent 6" w:uiPriority="51"/>
+    <w:lsdException w:name="List Table 7 Colorful Accent 6" w:uiPriority="52"/>
   </w:latentStyles>
   <w:style w:type="paragraph" w:default="1" w:styleId="Normalny">
     <w:name w:val="Normal"/>
@@ -6413,7 +6151,6 @@
     <w:uiPriority w:val="99"/>
     <w:semiHidden/>
     <w:unhideWhenUsed/>
-    <w:qFormat/>
     <w:tblPr>
       <w:tblInd w:w="0" w:type="dxa"/>
       <w:tblCellMar>

</xml_diff>